<commit_message>
Arrays content updated, readme created
</commit_message>
<xml_diff>
--- a/source material/Array-Matrix/Array.3.docx
+++ b/source material/Array-Matrix/Array.3.docx
@@ -1,6 +1,6 @@
 
 <file path=word/document.xml><?xml version="1.0" encoding="utf-8"?>
-<w:document xmlns:wpc="http://schemas.microsoft.com/office/word/2010/wordprocessingCanvas" xmlns:mc="http://schemas.openxmlformats.org/markup-compatibility/2006" xmlns:o="urn:schemas-microsoft-com:office:office" xmlns:r="http://schemas.openxmlformats.org/officeDocument/2006/relationships" xmlns:m="http://schemas.openxmlformats.org/officeDocument/2006/math" xmlns:v="urn:schemas-microsoft-com:vml" xmlns:wp14="http://schemas.microsoft.com/office/word/2010/wordprocessingDrawing" xmlns:wp="http://schemas.openxmlformats.org/drawingml/2006/wordprocessingDrawing" xmlns:w10="urn:schemas-microsoft-com:office:word" xmlns:w="http://schemas.openxmlformats.org/wordprocessingml/2006/main" xmlns:w14="http://schemas.microsoft.com/office/word/2010/wordml" xmlns:wpg="http://schemas.microsoft.com/office/word/2010/wordprocessingGroup" xmlns:wpi="http://schemas.microsoft.com/office/word/2010/wordprocessingInk" xmlns:wne="http://schemas.microsoft.com/office/word/2006/wordml" xmlns:wps="http://schemas.microsoft.com/office/word/2010/wordprocessingShape" mc:Ignorable="w14 wp14">
+<w:document xmlns:ve="http://schemas.openxmlformats.org/markup-compatibility/2006" xmlns:o="urn:schemas-microsoft-com:office:office" xmlns:r="http://schemas.openxmlformats.org/officeDocument/2006/relationships" xmlns:m="http://schemas.openxmlformats.org/officeDocument/2006/math" xmlns:v="urn:schemas-microsoft-com:vml" xmlns:wp="http://schemas.openxmlformats.org/drawingml/2006/wordprocessingDrawing" xmlns:w10="urn:schemas-microsoft-com:office:word" xmlns:w="http://schemas.openxmlformats.org/wordprocessingml/2006/main" xmlns:wne="http://schemas.microsoft.com/office/word/2006/wordml">
   <w:body>
     <w:p>
       <w:pPr>
@@ -14,21 +14,7 @@
         <w:rPr>
           <w:rFonts w:ascii="Times New Roman" w:hAnsi="Times New Roman" w:cs="Times New Roman"/>
         </w:rPr>
-        <w:t>Array (</w:t>
-      </w:r>
-      <w:proofErr w:type="spellStart"/>
-      <w:r>
-        <w:rPr>
-          <w:rFonts w:ascii="Times New Roman" w:hAnsi="Times New Roman" w:cs="Times New Roman"/>
-        </w:rPr>
-        <w:t>std</w:t>
-      </w:r>
-      <w:proofErr w:type="spellEnd"/>
-      <w:r>
-        <w:rPr>
-          <w:rFonts w:ascii="Times New Roman" w:hAnsi="Times New Roman" w:cs="Times New Roman"/>
-        </w:rPr>
-        <w:t>::array first)</w:t>
+        <w:t>Array (std::array first)</w:t>
       </w:r>
     </w:p>
     <w:p>
@@ -104,7 +90,23 @@
           <w:szCs w:val="24"/>
         </w:rPr>
         <w:tab/>
-        <w:t>An array is a series of numbers/letters/symbols that are the same</w:t>
+        <w:t xml:space="preserve">An array is a series of </w:t>
+      </w:r>
+      <w:r>
+        <w:rPr>
+          <w:rFonts w:ascii="Times New Roman" w:hAnsi="Times New Roman" w:cs="Times New Roman"/>
+          <w:sz w:val="24"/>
+          <w:szCs w:val="24"/>
+        </w:rPr>
+        <w:t>variables</w:t>
+      </w:r>
+      <w:r>
+        <w:rPr>
+          <w:rFonts w:ascii="Times New Roman" w:hAnsi="Times New Roman" w:cs="Times New Roman"/>
+          <w:sz w:val="24"/>
+          <w:szCs w:val="24"/>
+        </w:rPr>
+        <w:t xml:space="preserve"> that are the same</w:t>
       </w:r>
       <w:r>
         <w:rPr>
@@ -210,7 +212,23 @@
           <w:sz w:val="24"/>
           <w:szCs w:val="24"/>
         </w:rPr>
-        <w:t xml:space="preserve"> array does not hold any information other </w:t>
+        <w:t xml:space="preserve"> array does not hold any</w:t>
+      </w:r>
+      <w:r>
+        <w:rPr>
+          <w:rFonts w:ascii="Times New Roman" w:hAnsi="Times New Roman" w:cs="Times New Roman"/>
+          <w:sz w:val="24"/>
+          <w:szCs w:val="24"/>
+        </w:rPr>
+        <w:t>thing</w:t>
+      </w:r>
+      <w:r>
+        <w:rPr>
+          <w:rFonts w:ascii="Times New Roman" w:hAnsi="Times New Roman" w:cs="Times New Roman"/>
+          <w:sz w:val="24"/>
+          <w:szCs w:val="24"/>
+        </w:rPr>
+        <w:t xml:space="preserve"> other </w:t>
       </w:r>
       <w:r>
         <w:rPr>
@@ -226,7 +244,23 @@
           <w:sz w:val="24"/>
           <w:szCs w:val="24"/>
         </w:rPr>
-        <w:t xml:space="preserve"> the information that it is assigned.</w:t>
+        <w:t xml:space="preserve"> the </w:t>
+      </w:r>
+      <w:r>
+        <w:rPr>
+          <w:rFonts w:ascii="Times New Roman" w:hAnsi="Times New Roman" w:cs="Times New Roman"/>
+          <w:sz w:val="24"/>
+          <w:szCs w:val="24"/>
+        </w:rPr>
+        <w:t>elements of the specified type</w:t>
+      </w:r>
+      <w:r>
+        <w:rPr>
+          <w:rFonts w:ascii="Times New Roman" w:hAnsi="Times New Roman" w:cs="Times New Roman"/>
+          <w:sz w:val="24"/>
+          <w:szCs w:val="24"/>
+        </w:rPr>
+        <w:t>.</w:t>
       </w:r>
       <w:r>
         <w:rPr>
@@ -251,7 +285,48 @@
           <w:sz w:val="24"/>
           <w:szCs w:val="24"/>
         </w:rPr>
-        <w:t xml:space="preserve"> and hoping to stick a string in there. Doing so would cause a ‘type mismatch error’ and the program wouldn’t compile.</w:t>
+        <w:t xml:space="preserve"> and hoping to store</w:t>
+      </w:r>
+      <w:r>
+        <w:rPr>
+          <w:rFonts w:ascii="Times New Roman" w:hAnsi="Times New Roman" w:cs="Times New Roman"/>
+          <w:sz w:val="24"/>
+          <w:szCs w:val="24"/>
+        </w:rPr>
+        <w:t xml:space="preserve"> a </w:t>
+      </w:r>
+      <w:r>
+        <w:rPr>
+          <w:rFonts w:ascii="Times New Roman" w:hAnsi="Times New Roman" w:cs="Times New Roman"/>
+          <w:i/>
+          <w:sz w:val="24"/>
+          <w:szCs w:val="24"/>
+        </w:rPr>
+        <w:t>string</w:t>
+      </w:r>
+      <w:r>
+        <w:rPr>
+          <w:rFonts w:ascii="Times New Roman" w:hAnsi="Times New Roman" w:cs="Times New Roman"/>
+          <w:sz w:val="24"/>
+          <w:szCs w:val="24"/>
+        </w:rPr>
+        <w:t xml:space="preserve"> there. Doing so would cause a </w:t>
+      </w:r>
+      <w:r>
+        <w:rPr>
+          <w:rFonts w:ascii="Times New Roman" w:hAnsi="Times New Roman" w:cs="Times New Roman"/>
+          <w:sz w:val="24"/>
+          <w:szCs w:val="24"/>
+        </w:rPr>
+        <w:t>“type mismatch error”</w:t>
+      </w:r>
+      <w:r>
+        <w:rPr>
+          <w:rFonts w:ascii="Times New Roman" w:hAnsi="Times New Roman" w:cs="Times New Roman"/>
+          <w:sz w:val="24"/>
+          <w:szCs w:val="24"/>
+        </w:rPr>
+        <w:t xml:space="preserve"> and the program wouldn’t compile.</w:t>
       </w:r>
       <w:r>
         <w:rPr>
@@ -269,14 +344,27 @@
         </w:rPr>
         <w:t xml:space="preserve">To create an array, the user types into their compiler </w:t>
       </w:r>
-      <w:r>
-        <w:rPr>
-          <w:rFonts w:ascii="Times New Roman" w:hAnsi="Times New Roman" w:cs="Times New Roman"/>
-          <w:i/>
-          <w:sz w:val="24"/>
-          <w:szCs w:val="24"/>
-        </w:rPr>
-        <w:t>(data type) (array name</w:t>
+    </w:p>
+    <w:p>
+      <w:pPr>
+        <w:spacing w:line="360" w:lineRule="auto"/>
+        <w:ind w:firstLine="720"/>
+        <w:jc w:val="both"/>
+        <w:rPr>
+          <w:rFonts w:ascii="Times New Roman" w:hAnsi="Times New Roman" w:cs="Times New Roman"/>
+          <w:i/>
+          <w:sz w:val="24"/>
+          <w:szCs w:val="24"/>
+        </w:rPr>
+      </w:pPr>
+      <w:r>
+        <w:rPr>
+          <w:rFonts w:ascii="Times New Roman" w:hAnsi="Times New Roman" w:cs="Times New Roman"/>
+          <w:i/>
+          <w:sz w:val="24"/>
+          <w:szCs w:val="24"/>
+        </w:rPr>
+        <w:t>(</w:t>
       </w:r>
       <w:proofErr w:type="gramStart"/>
       <w:r>
@@ -286,7 +374,7 @@
           <w:sz w:val="24"/>
           <w:szCs w:val="24"/>
         </w:rPr>
-        <w:t>)[</w:t>
+        <w:t>data</w:t>
       </w:r>
       <w:proofErr w:type="gramEnd"/>
       <w:r>
@@ -296,15 +384,126 @@
           <w:sz w:val="24"/>
           <w:szCs w:val="24"/>
         </w:rPr>
-        <w:t>length of array]</w:t>
-      </w:r>
-      <w:r>
-        <w:rPr>
-          <w:rFonts w:ascii="Times New Roman" w:hAnsi="Times New Roman" w:cs="Times New Roman"/>
-          <w:sz w:val="24"/>
-          <w:szCs w:val="24"/>
-        </w:rPr>
-        <w:t>. It would look like:</w:t>
+        <w:t xml:space="preserve"> type) (</w:t>
+      </w:r>
+      <w:proofErr w:type="gramStart"/>
+      <w:r>
+        <w:rPr>
+          <w:rFonts w:ascii="Times New Roman" w:hAnsi="Times New Roman" w:cs="Times New Roman"/>
+          <w:i/>
+          <w:sz w:val="24"/>
+          <w:szCs w:val="24"/>
+        </w:rPr>
+        <w:t>array</w:t>
+      </w:r>
+      <w:proofErr w:type="gramEnd"/>
+      <w:r>
+        <w:rPr>
+          <w:rFonts w:ascii="Times New Roman" w:hAnsi="Times New Roman" w:cs="Times New Roman"/>
+          <w:i/>
+          <w:sz w:val="24"/>
+          <w:szCs w:val="24"/>
+        </w:rPr>
+        <w:t xml:space="preserve"> name)[</w:t>
+      </w:r>
+      <w:r>
+        <w:rPr>
+          <w:rFonts w:ascii="Times New Roman" w:hAnsi="Times New Roman" w:cs="Times New Roman"/>
+          <w:i/>
+          <w:sz w:val="24"/>
+          <w:szCs w:val="24"/>
+        </w:rPr>
+        <w:t>(</w:t>
+      </w:r>
+      <w:proofErr w:type="gramStart"/>
+      <w:r>
+        <w:rPr>
+          <w:rFonts w:ascii="Times New Roman" w:hAnsi="Times New Roman" w:cs="Times New Roman"/>
+          <w:i/>
+          <w:sz w:val="24"/>
+          <w:szCs w:val="24"/>
+        </w:rPr>
+        <w:t>length</w:t>
+      </w:r>
+      <w:proofErr w:type="gramEnd"/>
+      <w:r>
+        <w:rPr>
+          <w:rFonts w:ascii="Times New Roman" w:hAnsi="Times New Roman" w:cs="Times New Roman"/>
+          <w:i/>
+          <w:sz w:val="24"/>
+          <w:szCs w:val="24"/>
+        </w:rPr>
+        <w:t xml:space="preserve"> of array</w:t>
+      </w:r>
+      <w:r>
+        <w:rPr>
+          <w:rFonts w:ascii="Times New Roman" w:hAnsi="Times New Roman" w:cs="Times New Roman"/>
+          <w:i/>
+          <w:sz w:val="24"/>
+          <w:szCs w:val="24"/>
+        </w:rPr>
+        <w:t>)</w:t>
+      </w:r>
+      <w:r>
+        <w:rPr>
+          <w:rFonts w:ascii="Times New Roman" w:hAnsi="Times New Roman" w:cs="Times New Roman"/>
+          <w:i/>
+          <w:sz w:val="24"/>
+          <w:szCs w:val="24"/>
+        </w:rPr>
+        <w:t>]</w:t>
+      </w:r>
+      <w:r>
+        <w:rPr>
+          <w:rFonts w:ascii="Times New Roman" w:hAnsi="Times New Roman" w:cs="Times New Roman"/>
+          <w:i/>
+          <w:sz w:val="24"/>
+          <w:szCs w:val="24"/>
+        </w:rPr>
+        <w:t>;</w:t>
+      </w:r>
+    </w:p>
+    <w:p>
+      <w:pPr>
+        <w:spacing w:line="360" w:lineRule="auto"/>
+        <w:jc w:val="both"/>
+        <w:rPr>
+          <w:rFonts w:ascii="Times New Roman" w:hAnsi="Times New Roman" w:cs="Times New Roman"/>
+          <w:sz w:val="24"/>
+          <w:szCs w:val="24"/>
+        </w:rPr>
+      </w:pPr>
+      <w:r>
+        <w:rPr>
+          <w:rFonts w:ascii="Times New Roman" w:hAnsi="Times New Roman" w:cs="Times New Roman"/>
+          <w:sz w:val="24"/>
+          <w:szCs w:val="24"/>
+        </w:rPr>
+        <w:t>A concrete example</w:t>
+      </w:r>
+      <w:r>
+        <w:rPr>
+          <w:rFonts w:ascii="Times New Roman" w:hAnsi="Times New Roman" w:cs="Times New Roman"/>
+          <w:sz w:val="24"/>
+          <w:szCs w:val="24"/>
+        </w:rPr>
+        <w:t xml:space="preserve"> look</w:t>
+      </w:r>
+      <w:r>
+        <w:rPr>
+          <w:rFonts w:ascii="Times New Roman" w:hAnsi="Times New Roman" w:cs="Times New Roman"/>
+          <w:sz w:val="24"/>
+          <w:szCs w:val="24"/>
+        </w:rPr>
+        <w:t>s</w:t>
+      </w:r>
+      <w:r>
+        <w:rPr>
+          <w:rFonts w:ascii="Times New Roman" w:hAnsi="Times New Roman" w:cs="Times New Roman"/>
+          <w:sz w:val="24"/>
+          <w:szCs w:val="24"/>
+        </w:rPr>
+        <w:t xml:space="preserve"> like:</w:t>
       </w:r>
       <w:r>
         <w:rPr>
@@ -404,6 +603,7 @@
       <w:r>
         <w:rPr>
           <w:rFonts w:ascii="Times New Roman" w:hAnsi="Times New Roman" w:cs="Times New Roman"/>
+          <w:i/>
           <w:sz w:val="24"/>
           <w:szCs w:val="24"/>
         </w:rPr>
@@ -415,23 +615,63 @@
           <w:sz w:val="24"/>
           <w:szCs w:val="24"/>
         </w:rPr>
-        <w:t xml:space="preserve"> is the data type, Scott</w:t>
-      </w:r>
-      <w:r>
-        <w:rPr>
-          <w:rFonts w:ascii="Times New Roman" w:hAnsi="Times New Roman" w:cs="Times New Roman"/>
-          <w:sz w:val="24"/>
-          <w:szCs w:val="24"/>
-        </w:rPr>
-        <w:t xml:space="preserve"> is the name of the array (you can be as creative as you want with the name) and the [5</w:t>
-      </w:r>
-      <w:r>
-        <w:rPr>
-          <w:rFonts w:ascii="Times New Roman" w:hAnsi="Times New Roman" w:cs="Times New Roman"/>
-          <w:sz w:val="24"/>
-          <w:szCs w:val="24"/>
-        </w:rPr>
-        <w:t xml:space="preserve">] is the size of the array. So </w:t>
+        <w:t xml:space="preserve"> is the data type</w:t>
+      </w:r>
+      <w:r>
+        <w:rPr>
+          <w:rFonts w:ascii="Times New Roman" w:hAnsi="Times New Roman" w:cs="Times New Roman"/>
+          <w:sz w:val="24"/>
+          <w:szCs w:val="24"/>
+        </w:rPr>
+        <w:t xml:space="preserve"> for all elements in the array</w:t>
+      </w:r>
+      <w:r>
+        <w:rPr>
+          <w:rFonts w:ascii="Times New Roman" w:hAnsi="Times New Roman" w:cs="Times New Roman"/>
+          <w:sz w:val="24"/>
+          <w:szCs w:val="24"/>
+        </w:rPr>
+        <w:t>, Scott</w:t>
+      </w:r>
+      <w:r>
+        <w:rPr>
+          <w:rFonts w:ascii="Times New Roman" w:hAnsi="Times New Roman" w:cs="Times New Roman"/>
+          <w:sz w:val="24"/>
+          <w:szCs w:val="24"/>
+        </w:rPr>
+        <w:t xml:space="preserve"> is the name of the array (you can be as creative as you want with the name) and the</w:t>
+      </w:r>
+      <w:r>
+        <w:rPr>
+          <w:rFonts w:ascii="Times New Roman" w:hAnsi="Times New Roman" w:cs="Times New Roman"/>
+          <w:sz w:val="24"/>
+          <w:szCs w:val="24"/>
+        </w:rPr>
+        <w:t xml:space="preserve"> 5 inside the square brackets</w:t>
+      </w:r>
+      <w:r>
+        <w:rPr>
+          <w:rFonts w:ascii="Times New Roman" w:hAnsi="Times New Roman" w:cs="Times New Roman"/>
+          <w:sz w:val="24"/>
+          <w:szCs w:val="24"/>
+        </w:rPr>
+        <w:t xml:space="preserve"> </w:t>
+      </w:r>
+      <w:r>
+        <w:rPr>
+          <w:rFonts w:ascii="Times New Roman" w:hAnsi="Times New Roman" w:cs="Times New Roman"/>
+          <w:sz w:val="24"/>
+          <w:szCs w:val="24"/>
+        </w:rPr>
+        <w:t>represents</w:t>
+      </w:r>
+      <w:r>
+        <w:rPr>
+          <w:rFonts w:ascii="Times New Roman" w:hAnsi="Times New Roman" w:cs="Times New Roman"/>
+          <w:sz w:val="24"/>
+          <w:szCs w:val="24"/>
+        </w:rPr>
+        <w:t xml:space="preserve"> the size of the array. So </w:t>
       </w:r>
       <w:r>
         <w:rPr>
@@ -483,15 +723,23 @@
           <w:sz w:val="24"/>
           <w:szCs w:val="24"/>
         </w:rPr>
-        <w:t>are the same data ty</w:t>
-      </w:r>
-      <w:r>
-        <w:rPr>
-          <w:rFonts w:ascii="Times New Roman" w:hAnsi="Times New Roman" w:cs="Times New Roman"/>
-          <w:sz w:val="24"/>
-          <w:szCs w:val="24"/>
-        </w:rPr>
-        <w:t xml:space="preserve">pe, in this case </w:t>
+        <w:t xml:space="preserve">are </w:t>
+      </w:r>
+      <w:r>
+        <w:rPr>
+          <w:rFonts w:ascii="Times New Roman" w:hAnsi="Times New Roman" w:cs="Times New Roman"/>
+          <w:sz w:val="24"/>
+          <w:szCs w:val="24"/>
+        </w:rPr>
+        <w:t>of type</w:t>
+      </w:r>
+      <w:r>
+        <w:rPr>
+          <w:rFonts w:ascii="Times New Roman" w:hAnsi="Times New Roman" w:cs="Times New Roman"/>
+          <w:sz w:val="24"/>
+          <w:szCs w:val="24"/>
+        </w:rPr>
+        <w:t xml:space="preserve"> </w:t>
       </w:r>
       <w:r>
         <w:rPr>
@@ -536,7 +784,39 @@
           <w:sz w:val="24"/>
           <w:szCs w:val="24"/>
         </w:rPr>
-        <w:t xml:space="preserve">When trying to visualize an array, think of a rectangle with as many open slots in it waiting to be filled as the user defines. In the case of the above example, think of a rectangle with 5 open slots of type char that are waiting for some form of input. </w:t>
+        <w:t xml:space="preserve">When trying to visualize an array, think of a rectangle </w:t>
+      </w:r>
+      <w:r>
+        <w:rPr>
+          <w:rFonts w:ascii="Times New Roman" w:hAnsi="Times New Roman" w:cs="Times New Roman"/>
+          <w:sz w:val="24"/>
+          <w:szCs w:val="24"/>
+        </w:rPr>
+        <w:t>split up into</w:t>
+      </w:r>
+      <w:r>
+        <w:rPr>
+          <w:rFonts w:ascii="Times New Roman" w:hAnsi="Times New Roman" w:cs="Times New Roman"/>
+          <w:sz w:val="24"/>
+          <w:szCs w:val="24"/>
+        </w:rPr>
+        <w:t xml:space="preserve"> as many open slots as the user defines. In the case of the above example, think of a rectangle with 5 open slots</w:t>
+      </w:r>
+      <w:r>
+        <w:rPr>
+          <w:rFonts w:ascii="Times New Roman" w:hAnsi="Times New Roman" w:cs="Times New Roman"/>
+          <w:sz w:val="24"/>
+          <w:szCs w:val="24"/>
+        </w:rPr>
+        <w:t>, each</w:t>
+      </w:r>
+      <w:r>
+        <w:rPr>
+          <w:rFonts w:ascii="Times New Roman" w:hAnsi="Times New Roman" w:cs="Times New Roman"/>
+          <w:sz w:val="24"/>
+          <w:szCs w:val="24"/>
+        </w:rPr>
+        <w:t xml:space="preserve"> of type char that are waiting for some form of input. </w:t>
       </w:r>
     </w:p>
     <w:p>
@@ -558,7 +838,7 @@
           <w:szCs w:val="24"/>
         </w:rPr>
         <w:drawing>
-          <wp:anchor distT="0" distB="0" distL="114300" distR="114300" simplePos="0" relativeHeight="251658240" behindDoc="1" locked="0" layoutInCell="1" allowOverlap="1" wp14:anchorId="2760A466" wp14:editId="418FB027">
+          <wp:anchor distT="0" distB="0" distL="114300" distR="114300" simplePos="0" relativeHeight="251658240" behindDoc="1" locked="0" layoutInCell="1" allowOverlap="1">
             <wp:simplePos x="0" y="0"/>
             <wp:positionH relativeFrom="column">
               <wp:posOffset>457200</wp:posOffset>
@@ -581,10 +861,10 @@
                     <pic:cNvPicPr/>
                   </pic:nvPicPr>
                   <pic:blipFill>
-                    <a:blip r:embed="rId6">
+                    <a:blip r:embed="rId5">
                       <a:extLst>
                         <a:ext uri="{28A0092B-C50C-407E-A947-70E740481C1C}">
-                          <a14:useLocalDpi xmlns:a14="http://schemas.microsoft.com/office/drawing/2010/main" val="0"/>
+                          <a14:useLocalDpi xmlns:a14="http://schemas.microsoft.com/office/drawing/2010/main" xmlns:wps="http://schemas.microsoft.com/office/word/2010/wordprocessingShape" xmlns:wpi="http://schemas.microsoft.com/office/word/2010/wordprocessingInk" xmlns:wpg="http://schemas.microsoft.com/office/word/2010/wordprocessingGroup" xmlns:w14="http://schemas.microsoft.com/office/word/2010/wordml" xmlns:w="http://schemas.openxmlformats.org/wordprocessingml/2006/main" xmlns:w10="urn:schemas-microsoft-com:office:word" xmlns:wp14="http://schemas.microsoft.com/office/word/2010/wordprocessingDrawing" xmlns:v="urn:schemas-microsoft-com:vml" xmlns:o="urn:schemas-microsoft-com:office:office" xmlns:mc="http://schemas.openxmlformats.org/markup-compatibility/2006" xmlns:wpc="http://schemas.microsoft.com/office/word/2010/wordprocessingCanvas" xmlns="" val="0"/>
                         </a:ext>
                       </a:extLst>
                     </a:blip>
@@ -604,12 +884,6 @@
                 </pic:pic>
               </a:graphicData>
             </a:graphic>
-            <wp14:sizeRelH relativeFrom="page">
-              <wp14:pctWidth>0</wp14:pctWidth>
-            </wp14:sizeRelH>
-            <wp14:sizeRelV relativeFrom="page">
-              <wp14:pctHeight>0</wp14:pctHeight>
-            </wp14:sizeRelV>
           </wp:anchor>
         </w:drawing>
       </w:r>
@@ -655,7 +929,15 @@
           <w:sz w:val="24"/>
           <w:szCs w:val="24"/>
         </w:rPr>
-        <w:t xml:space="preserve">When referring to the individual </w:t>
+        <w:t>In order to refer</w:t>
+      </w:r>
+      <w:r>
+        <w:rPr>
+          <w:rFonts w:ascii="Times New Roman" w:hAnsi="Times New Roman" w:cs="Times New Roman"/>
+          <w:sz w:val="24"/>
+          <w:szCs w:val="24"/>
+        </w:rPr>
+        <w:t xml:space="preserve"> to the individual </w:t>
       </w:r>
       <w:r>
         <w:rPr>
@@ -671,28 +953,121 @@
           <w:sz w:val="24"/>
           <w:szCs w:val="24"/>
         </w:rPr>
-        <w:t xml:space="preserve"> in an array, we start with the number 0 and count upwards. We count [0] as </w:t>
-      </w:r>
-      <w:r>
-        <w:rPr>
-          <w:rFonts w:ascii="Times New Roman" w:hAnsi="Times New Roman" w:cs="Times New Roman"/>
-          <w:sz w:val="24"/>
-          <w:szCs w:val="24"/>
-        </w:rPr>
-        <w:t>the first element in the array, [1] as the second, [2] as the third, and so on. In order to call certain locations of the array in order to read or write, we state the name of the array and the element we want to call. It should look like this (refer to the diagram to visualize how the compiler views the calling).</w:t>
-      </w:r>
-    </w:p>
-    <w:p>
-      <w:pPr>
-        <w:spacing w:line="360" w:lineRule="auto"/>
-        <w:ind w:firstLine="720"/>
-        <w:jc w:val="both"/>
-        <w:rPr>
-          <w:rFonts w:ascii="Times New Roman" w:hAnsi="Times New Roman" w:cs="Times New Roman"/>
-          <w:sz w:val="24"/>
-          <w:szCs w:val="24"/>
-        </w:rPr>
-      </w:pPr>
+        <w:t xml:space="preserve"> in an array, we start with the number 0 and count upwards. We </w:t>
+      </w:r>
+      <w:r>
+        <w:rPr>
+          <w:rFonts w:ascii="Times New Roman" w:hAnsi="Times New Roman" w:cs="Times New Roman"/>
+          <w:sz w:val="24"/>
+          <w:szCs w:val="24"/>
+        </w:rPr>
+        <w:t>use</w:t>
+      </w:r>
+      <w:r>
+        <w:rPr>
+          <w:rFonts w:ascii="Times New Roman" w:hAnsi="Times New Roman" w:cs="Times New Roman"/>
+          <w:sz w:val="24"/>
+          <w:szCs w:val="24"/>
+        </w:rPr>
+        <w:t xml:space="preserve"> [0] </w:t>
+      </w:r>
+      <w:r>
+        <w:rPr>
+          <w:rFonts w:ascii="Times New Roman" w:hAnsi="Times New Roman" w:cs="Times New Roman"/>
+          <w:sz w:val="24"/>
+          <w:szCs w:val="24"/>
+        </w:rPr>
+        <w:t>to access</w:t>
+      </w:r>
+      <w:r>
+        <w:rPr>
+          <w:rFonts w:ascii="Times New Roman" w:hAnsi="Times New Roman" w:cs="Times New Roman"/>
+          <w:sz w:val="24"/>
+          <w:szCs w:val="24"/>
+        </w:rPr>
+        <w:t xml:space="preserve"> </w:t>
+      </w:r>
+      <w:r>
+        <w:rPr>
+          <w:rFonts w:ascii="Times New Roman" w:hAnsi="Times New Roman" w:cs="Times New Roman"/>
+          <w:sz w:val="24"/>
+          <w:szCs w:val="24"/>
+        </w:rPr>
+        <w:t xml:space="preserve">the first element in the array, [1] </w:t>
+      </w:r>
+      <w:r>
+        <w:rPr>
+          <w:rFonts w:ascii="Times New Roman" w:hAnsi="Times New Roman" w:cs="Times New Roman"/>
+          <w:sz w:val="24"/>
+          <w:szCs w:val="24"/>
+        </w:rPr>
+        <w:t>for</w:t>
+      </w:r>
+      <w:r>
+        <w:rPr>
+          <w:rFonts w:ascii="Times New Roman" w:hAnsi="Times New Roman" w:cs="Times New Roman"/>
+          <w:sz w:val="24"/>
+          <w:szCs w:val="24"/>
+        </w:rPr>
+        <w:t xml:space="preserve"> the second, [2] </w:t>
+      </w:r>
+      <w:r>
+        <w:rPr>
+          <w:rFonts w:ascii="Times New Roman" w:hAnsi="Times New Roman" w:cs="Times New Roman"/>
+          <w:sz w:val="24"/>
+          <w:szCs w:val="24"/>
+        </w:rPr>
+        <w:t>for</w:t>
+      </w:r>
+      <w:r>
+        <w:rPr>
+          <w:rFonts w:ascii="Times New Roman" w:hAnsi="Times New Roman" w:cs="Times New Roman"/>
+          <w:sz w:val="24"/>
+          <w:szCs w:val="24"/>
+        </w:rPr>
+        <w:t xml:space="preserve"> the third, and so on. In order to </w:t>
+      </w:r>
+      <w:r>
+        <w:rPr>
+          <w:rFonts w:ascii="Times New Roman" w:hAnsi="Times New Roman" w:cs="Times New Roman"/>
+          <w:sz w:val="24"/>
+          <w:szCs w:val="24"/>
+        </w:rPr>
+        <w:t xml:space="preserve">read or write </w:t>
+      </w:r>
+      <w:r>
+        <w:rPr>
+          <w:rFonts w:ascii="Times New Roman" w:hAnsi="Times New Roman" w:cs="Times New Roman"/>
+          <w:sz w:val="24"/>
+          <w:szCs w:val="24"/>
+        </w:rPr>
+        <w:t xml:space="preserve">certain locations of the array, we state the name of the </w:t>
+      </w:r>
+      <w:r>
+        <w:rPr>
+          <w:rFonts w:ascii="Times New Roman" w:hAnsi="Times New Roman" w:cs="Times New Roman"/>
+          <w:sz w:val="24"/>
+          <w:szCs w:val="24"/>
+        </w:rPr>
+        <w:lastRenderedPageBreak/>
+        <w:t xml:space="preserve">array and the element we want to call. It should look like this (refer to the diagram to visualize how the </w:t>
+      </w:r>
+      <w:r>
+        <w:rPr>
+          <w:rFonts w:ascii="Times New Roman" w:hAnsi="Times New Roman" w:cs="Times New Roman"/>
+          <w:sz w:val="24"/>
+          <w:szCs w:val="24"/>
+        </w:rPr>
+        <w:t>computer interprets this</w:t>
+      </w:r>
+      <w:r>
+        <w:rPr>
+          <w:rFonts w:ascii="Times New Roman" w:hAnsi="Times New Roman" w:cs="Times New Roman"/>
+          <w:sz w:val="24"/>
+          <w:szCs w:val="24"/>
+        </w:rPr>
+        <w:t>).</w:t>
+      </w:r>
     </w:p>
     <w:p>
       <w:pPr>
@@ -714,7 +1089,6 @@
           <w:sz w:val="24"/>
           <w:szCs w:val="24"/>
         </w:rPr>
-        <w:lastRenderedPageBreak/>
         <w:t>Scott[</w:t>
       </w:r>
       <w:proofErr w:type="gramEnd"/>
@@ -725,7 +1099,34 @@
           <w:sz w:val="24"/>
           <w:szCs w:val="24"/>
         </w:rPr>
-        <w:t>3] = q;</w:t>
+        <w:t xml:space="preserve">3] = </w:t>
+      </w:r>
+      <w:r>
+        <w:rPr>
+          <w:rFonts w:ascii="Times New Roman" w:hAnsi="Times New Roman" w:cs="Times New Roman"/>
+          <w:i/>
+          <w:sz w:val="24"/>
+          <w:szCs w:val="24"/>
+        </w:rPr>
+        <w:t>‘Q’</w:t>
+      </w:r>
+      <w:r>
+        <w:rPr>
+          <w:rFonts w:ascii="Times New Roman" w:hAnsi="Times New Roman" w:cs="Times New Roman"/>
+          <w:i/>
+          <w:sz w:val="24"/>
+          <w:szCs w:val="24"/>
+        </w:rPr>
+        <w:t>;</w:t>
+      </w:r>
+      <w:r>
+        <w:rPr>
+          <w:rFonts w:ascii="Times New Roman" w:hAnsi="Times New Roman" w:cs="Times New Roman"/>
+          <w:i/>
+          <w:sz w:val="24"/>
+          <w:szCs w:val="24"/>
+        </w:rPr>
+        <w:t xml:space="preserve"> // editor’s note – make this a single apostrophe</w:t>
       </w:r>
     </w:p>
     <w:p>
@@ -807,7 +1208,7 @@
           <w:szCs w:val="24"/>
         </w:rPr>
         <w:drawing>
-          <wp:anchor distT="0" distB="0" distL="114300" distR="114300" simplePos="0" relativeHeight="251659264" behindDoc="1" locked="0" layoutInCell="1" allowOverlap="1" wp14:anchorId="1F402AA2" wp14:editId="7BB0404C">
+          <wp:anchor distT="0" distB="0" distL="114300" distR="114300" simplePos="0" relativeHeight="251659264" behindDoc="1" locked="0" layoutInCell="1" allowOverlap="1">
             <wp:simplePos x="0" y="0"/>
             <wp:positionH relativeFrom="column">
               <wp:posOffset>435610</wp:posOffset>
@@ -830,10 +1231,10 @@
                     <pic:cNvPicPr/>
                   </pic:nvPicPr>
                   <pic:blipFill>
-                    <a:blip r:embed="rId7">
+                    <a:blip r:embed="rId6">
                       <a:extLst>
                         <a:ext uri="{28A0092B-C50C-407E-A947-70E740481C1C}">
-                          <a14:useLocalDpi xmlns:a14="http://schemas.microsoft.com/office/drawing/2010/main" val="0"/>
+                          <a14:useLocalDpi xmlns:a14="http://schemas.microsoft.com/office/drawing/2010/main" xmlns:wps="http://schemas.microsoft.com/office/word/2010/wordprocessingShape" xmlns:wpi="http://schemas.microsoft.com/office/word/2010/wordprocessingInk" xmlns:wpg="http://schemas.microsoft.com/office/word/2010/wordprocessingGroup" xmlns:w14="http://schemas.microsoft.com/office/word/2010/wordml" xmlns:w="http://schemas.openxmlformats.org/wordprocessingml/2006/main" xmlns:w10="urn:schemas-microsoft-com:office:word" xmlns:wp14="http://schemas.microsoft.com/office/word/2010/wordprocessingDrawing" xmlns:v="urn:schemas-microsoft-com:vml" xmlns:o="urn:schemas-microsoft-com:office:office" xmlns:mc="http://schemas.openxmlformats.org/markup-compatibility/2006" xmlns:wpc="http://schemas.microsoft.com/office/word/2010/wordprocessingCanvas" xmlns="" val="0"/>
                         </a:ext>
                       </a:extLst>
                     </a:blip>
@@ -853,12 +1254,6 @@
                 </pic:pic>
               </a:graphicData>
             </a:graphic>
-            <wp14:sizeRelH relativeFrom="page">
-              <wp14:pctWidth>0</wp14:pctWidth>
-            </wp14:sizeRelH>
-            <wp14:sizeRelV relativeFrom="page">
-              <wp14:pctHeight>0</wp14:pctHeight>
-            </wp14:sizeRelV>
           </wp:anchor>
         </w:drawing>
       </w:r>
@@ -952,15 +1347,47 @@
           <w:sz w:val="24"/>
           <w:szCs w:val="24"/>
         </w:rPr>
-        <w:t>You can also hard code preset values inside the array</w:t>
-      </w:r>
-      <w:r>
-        <w:rPr>
-          <w:rFonts w:ascii="Times New Roman" w:hAnsi="Times New Roman" w:cs="Times New Roman"/>
-          <w:sz w:val="24"/>
-          <w:szCs w:val="24"/>
-        </w:rPr>
-        <w:t xml:space="preserve"> when you are declaring the array</w:t>
+        <w:t xml:space="preserve">You can also </w:t>
+      </w:r>
+      <w:r>
+        <w:rPr>
+          <w:rFonts w:ascii="Times New Roman" w:hAnsi="Times New Roman" w:cs="Times New Roman"/>
+          <w:sz w:val="24"/>
+          <w:szCs w:val="24"/>
+        </w:rPr>
+        <w:t xml:space="preserve">store </w:t>
+      </w:r>
+      <w:r>
+        <w:rPr>
+          <w:rFonts w:ascii="Times New Roman" w:hAnsi="Times New Roman" w:cs="Times New Roman"/>
+          <w:sz w:val="24"/>
+          <w:szCs w:val="24"/>
+        </w:rPr>
+        <w:t>values inside the array</w:t>
+      </w:r>
+      <w:r>
+        <w:rPr>
+          <w:rFonts w:ascii="Times New Roman" w:hAnsi="Times New Roman" w:cs="Times New Roman"/>
+          <w:sz w:val="24"/>
+          <w:szCs w:val="24"/>
+        </w:rPr>
+        <w:t xml:space="preserve"> </w:t>
+      </w:r>
+      <w:r>
+        <w:rPr>
+          <w:rFonts w:ascii="Times New Roman" w:hAnsi="Times New Roman" w:cs="Times New Roman"/>
+          <w:sz w:val="24"/>
+          <w:szCs w:val="24"/>
+        </w:rPr>
+        <w:t xml:space="preserve">ahead of time </w:t>
+      </w:r>
+      <w:r>
+        <w:rPr>
+          <w:rFonts w:ascii="Times New Roman" w:hAnsi="Times New Roman" w:cs="Times New Roman"/>
+          <w:sz w:val="24"/>
+          <w:szCs w:val="24"/>
+        </w:rPr>
+        <w:t>when you are declaring the array</w:t>
       </w:r>
       <w:r>
         <w:rPr>
@@ -1306,7 +1733,7 @@
           <w:szCs w:val="24"/>
         </w:rPr>
         <w:drawing>
-          <wp:anchor distT="0" distB="0" distL="114300" distR="114300" simplePos="0" relativeHeight="251660288" behindDoc="1" locked="0" layoutInCell="1" allowOverlap="1" wp14:anchorId="39B02B67" wp14:editId="367DE749">
+          <wp:anchor distT="0" distB="0" distL="114300" distR="114300" simplePos="0" relativeHeight="251660288" behindDoc="1" locked="0" layoutInCell="1" allowOverlap="1">
             <wp:simplePos x="0" y="0"/>
             <wp:positionH relativeFrom="column">
               <wp:posOffset>435935</wp:posOffset>
@@ -1329,10 +1756,10 @@
                     <pic:cNvPicPr/>
                   </pic:nvPicPr>
                   <pic:blipFill>
-                    <a:blip r:embed="rId8">
+                    <a:blip r:embed="rId7">
                       <a:extLst>
                         <a:ext uri="{28A0092B-C50C-407E-A947-70E740481C1C}">
-                          <a14:useLocalDpi xmlns:a14="http://schemas.microsoft.com/office/drawing/2010/main" val="0"/>
+                          <a14:useLocalDpi xmlns:a14="http://schemas.microsoft.com/office/drawing/2010/main" xmlns:wps="http://schemas.microsoft.com/office/word/2010/wordprocessingShape" xmlns:wpi="http://schemas.microsoft.com/office/word/2010/wordprocessingInk" xmlns:wpg="http://schemas.microsoft.com/office/word/2010/wordprocessingGroup" xmlns:w14="http://schemas.microsoft.com/office/word/2010/wordml" xmlns:w="http://schemas.openxmlformats.org/wordprocessingml/2006/main" xmlns:w10="urn:schemas-microsoft-com:office:word" xmlns:wp14="http://schemas.microsoft.com/office/word/2010/wordprocessingDrawing" xmlns:v="urn:schemas-microsoft-com:vml" xmlns:o="urn:schemas-microsoft-com:office:office" xmlns:mc="http://schemas.openxmlformats.org/markup-compatibility/2006" xmlns:wpc="http://schemas.microsoft.com/office/word/2010/wordprocessingCanvas" xmlns="" val="0"/>
                         </a:ext>
                       </a:extLst>
                     </a:blip>
@@ -1352,12 +1779,6 @@
                 </pic:pic>
               </a:graphicData>
             </a:graphic>
-            <wp14:sizeRelH relativeFrom="page">
-              <wp14:pctWidth>0</wp14:pctWidth>
-            </wp14:sizeRelH>
-            <wp14:sizeRelV relativeFrom="page">
-              <wp14:pctHeight>0</wp14:pctHeight>
-            </wp14:sizeRelV>
           </wp:anchor>
         </w:drawing>
       </w:r>
@@ -1498,7 +1919,16 @@
           <w:sz w:val="24"/>
           <w:szCs w:val="24"/>
         </w:rPr>
-        <w:t xml:space="preserve"> Scott [5] = {99, 5, 1, 22, 7};</w:t>
+        <w:t xml:space="preserve"> John</w:t>
+      </w:r>
+      <w:r>
+        <w:rPr>
+          <w:rFonts w:ascii="Times New Roman" w:hAnsi="Times New Roman" w:cs="Times New Roman"/>
+          <w:i/>
+          <w:sz w:val="24"/>
+          <w:szCs w:val="24"/>
+        </w:rPr>
+        <w:t xml:space="preserve"> [5] = {99, 5, 1, 22, 7};</w:t>
       </w:r>
     </w:p>
     <w:p>
@@ -1518,6 +1948,9 @@
     </w:p>
     <w:p>
       <w:pPr>
+        <w:tabs>
+          <w:tab w:val="left" w:pos="1256"/>
+        </w:tabs>
         <w:spacing w:after="0" w:line="360" w:lineRule="auto"/>
         <w:ind w:firstLine="720"/>
         <w:jc w:val="both"/>
@@ -1539,7 +1972,7 @@
           <w:szCs w:val="24"/>
         </w:rPr>
         <w:drawing>
-          <wp:anchor distT="0" distB="0" distL="114300" distR="114300" simplePos="0" relativeHeight="251661312" behindDoc="1" locked="0" layoutInCell="1" allowOverlap="1" wp14:anchorId="1351A232" wp14:editId="3DC81708">
+          <wp:anchor distT="0" distB="0" distL="114300" distR="114300" simplePos="0" relativeHeight="251661312" behindDoc="1" locked="0" layoutInCell="1" allowOverlap="1">
             <wp:simplePos x="0" y="0"/>
             <wp:positionH relativeFrom="column">
               <wp:posOffset>361507</wp:posOffset>
@@ -1562,10 +1995,10 @@
                     <pic:cNvPicPr/>
                   </pic:nvPicPr>
                   <pic:blipFill rotWithShape="1">
-                    <a:blip r:embed="rId9">
+                    <a:blip r:embed="rId8">
                       <a:extLst>
                         <a:ext uri="{28A0092B-C50C-407E-A947-70E740481C1C}">
-                          <a14:useLocalDpi xmlns:a14="http://schemas.microsoft.com/office/drawing/2010/main" val="0"/>
+                          <a14:useLocalDpi xmlns:a14="http://schemas.microsoft.com/office/drawing/2010/main" xmlns:wps="http://schemas.microsoft.com/office/word/2010/wordprocessingShape" xmlns:wpi="http://schemas.microsoft.com/office/word/2010/wordprocessingInk" xmlns:wpg="http://schemas.microsoft.com/office/word/2010/wordprocessingGroup" xmlns:w14="http://schemas.microsoft.com/office/word/2010/wordml" xmlns:w="http://schemas.openxmlformats.org/wordprocessingml/2006/main" xmlns:w10="urn:schemas-microsoft-com:office:word" xmlns:wp14="http://schemas.microsoft.com/office/word/2010/wordprocessingDrawing" xmlns:v="urn:schemas-microsoft-com:vml" xmlns:o="urn:schemas-microsoft-com:office:office" xmlns:mc="http://schemas.openxmlformats.org/markup-compatibility/2006" xmlns:wpc="http://schemas.microsoft.com/office/word/2010/wordprocessingCanvas" xmlns="" val="0"/>
                         </a:ext>
                       </a:extLst>
                     </a:blip>
@@ -1585,28 +2018,17 @@
                     </a:ln>
                     <a:extLst>
                       <a:ext uri="{53640926-AAD7-44D8-BBD7-CCE9431645EC}">
-                        <a14:shadowObscured xmlns:a14="http://schemas.microsoft.com/office/drawing/2010/main"/>
+                        <a14:shadowObscured xmlns:a14="http://schemas.microsoft.com/office/drawing/2010/main" xmlns:wps="http://schemas.microsoft.com/office/word/2010/wordprocessingShape" xmlns:wpi="http://schemas.microsoft.com/office/word/2010/wordprocessingInk" xmlns:wpg="http://schemas.microsoft.com/office/word/2010/wordprocessingGroup" xmlns:w14="http://schemas.microsoft.com/office/word/2010/wordml" xmlns:w="http://schemas.openxmlformats.org/wordprocessingml/2006/main" xmlns:w10="urn:schemas-microsoft-com:office:word" xmlns:wp14="http://schemas.microsoft.com/office/word/2010/wordprocessingDrawing" xmlns:v="urn:schemas-microsoft-com:vml" xmlns:o="urn:schemas-microsoft-com:office:office" xmlns:mc="http://schemas.openxmlformats.org/markup-compatibility/2006" xmlns:wpc="http://schemas.microsoft.com/office/word/2010/wordprocessingCanvas" xmlns=""/>
                       </a:ext>
                     </a:extLst>
                   </pic:spPr>
                 </pic:pic>
               </a:graphicData>
             </a:graphic>
-            <wp14:sizeRelH relativeFrom="page">
-              <wp14:pctWidth>0</wp14:pctWidth>
-            </wp14:sizeRelH>
-            <wp14:sizeRelV relativeFrom="page">
-              <wp14:pctHeight>0</wp14:pctHeight>
-            </wp14:sizeRelV>
           </wp:anchor>
         </w:drawing>
       </w:r>
-    </w:p>
-    <w:p>
-      <w:pPr>
-        <w:spacing w:after="0" w:line="360" w:lineRule="auto"/>
-        <w:ind w:firstLine="720"/>
-        <w:jc w:val="both"/>
+      <w:r>
         <w:rPr>
           <w:rFonts w:ascii="Times New Roman" w:hAnsi="Times New Roman" w:cs="Times New Roman"/>
           <w:i/>
@@ -1614,7 +2036,8 @@
           <w:sz w:val="24"/>
           <w:szCs w:val="24"/>
         </w:rPr>
-      </w:pPr>
+        <w:tab/>
+      </w:r>
     </w:p>
     <w:p>
       <w:pPr>
@@ -1647,69 +2070,145 @@
           <w:sz w:val="24"/>
           <w:szCs w:val="24"/>
         </w:rPr>
-        <w:lastRenderedPageBreak/>
         <w:tab/>
-        <w:t xml:space="preserve">In the C and C++ language, the Witch Doctor demands payment for using strings and this payment is in the form of a null character. The null character marks the end of the array and takes up the last slot in the array, regardless of the length or user input. If the user calls in a 5 element </w:t>
-      </w:r>
-      <w:r>
-        <w:rPr>
-          <w:rFonts w:ascii="Times New Roman" w:hAnsi="Times New Roman" w:cs="Times New Roman"/>
-          <w:i/>
-          <w:sz w:val="24"/>
-          <w:szCs w:val="24"/>
-        </w:rPr>
-        <w:t>char</w:t>
-      </w:r>
-      <w:r>
-        <w:rPr>
-          <w:rFonts w:ascii="Times New Roman" w:hAnsi="Times New Roman" w:cs="Times New Roman"/>
-          <w:sz w:val="24"/>
-          <w:szCs w:val="24"/>
-        </w:rPr>
-        <w:t xml:space="preserve"> array and inputs five </w:t>
-      </w:r>
-      <w:r>
-        <w:rPr>
-          <w:rFonts w:ascii="Times New Roman" w:hAnsi="Times New Roman" w:cs="Times New Roman"/>
-          <w:i/>
-          <w:sz w:val="24"/>
-          <w:szCs w:val="24"/>
-        </w:rPr>
-        <w:t>char</w:t>
-      </w:r>
-      <w:r>
-        <w:rPr>
-          <w:rFonts w:ascii="Times New Roman" w:hAnsi="Times New Roman" w:cs="Times New Roman"/>
-          <w:sz w:val="24"/>
-          <w:szCs w:val="24"/>
-        </w:rPr>
-        <w:t>s, the last one will be cut off and replaced with the null character. The null character looks like \0 (but remember</w:t>
-      </w:r>
-      <w:proofErr w:type="gramStart"/>
-      <w:r>
-        <w:rPr>
-          <w:rFonts w:ascii="Times New Roman" w:hAnsi="Times New Roman" w:cs="Times New Roman"/>
-          <w:sz w:val="24"/>
-          <w:szCs w:val="24"/>
-        </w:rPr>
-        <w:t>,</w:t>
-      </w:r>
-      <w:proofErr w:type="gramEnd"/>
-      <w:r>
-        <w:rPr>
-          <w:rFonts w:ascii="Times New Roman" w:hAnsi="Times New Roman" w:cs="Times New Roman"/>
-          <w:sz w:val="24"/>
-          <w:szCs w:val="24"/>
-        </w:rPr>
-        <w:t xml:space="preserve"> it only takes up one slot). In order to avoid information stored in an array from being cut off, it is good practice to declare the array at least one element larger than the size you want</w:t>
-      </w:r>
-      <w:r>
-        <w:rPr>
-          <w:rFonts w:ascii="Times New Roman" w:hAnsi="Times New Roman" w:cs="Times New Roman"/>
-          <w:sz w:val="24"/>
-          <w:szCs w:val="24"/>
-        </w:rPr>
-        <w:t>.</w:t>
+      </w:r>
+      <w:r>
+        <w:rPr>
+          <w:rFonts w:ascii="Times New Roman" w:hAnsi="Times New Roman" w:cs="Times New Roman"/>
+          <w:sz w:val="24"/>
+          <w:szCs w:val="24"/>
+        </w:rPr>
+        <w:t>Note that, i</w:t>
+      </w:r>
+      <w:r>
+        <w:rPr>
+          <w:rFonts w:ascii="Times New Roman" w:hAnsi="Times New Roman" w:cs="Times New Roman"/>
+          <w:sz w:val="24"/>
+          <w:szCs w:val="24"/>
+        </w:rPr>
+        <w:t xml:space="preserve">n the C and C++ language, </w:t>
+      </w:r>
+      <w:r>
+        <w:rPr>
+          <w:rFonts w:ascii="Times New Roman" w:hAnsi="Times New Roman" w:cs="Times New Roman"/>
+          <w:sz w:val="24"/>
+          <w:szCs w:val="24"/>
+        </w:rPr>
+        <w:t xml:space="preserve">arrays of characters intended to be printed must contain </w:t>
+      </w:r>
+      <w:r>
+        <w:rPr>
+          <w:rFonts w:ascii="Times New Roman" w:hAnsi="Times New Roman" w:cs="Times New Roman"/>
+          <w:sz w:val="24"/>
+          <w:szCs w:val="24"/>
+        </w:rPr>
+        <w:t xml:space="preserve">a </w:t>
+      </w:r>
+      <w:r>
+        <w:rPr>
+          <w:rFonts w:ascii="Times New Roman" w:hAnsi="Times New Roman" w:cs="Times New Roman"/>
+          <w:sz w:val="24"/>
+          <w:szCs w:val="24"/>
+        </w:rPr>
+        <w:t xml:space="preserve">special character called the </w:t>
+      </w:r>
+      <w:r>
+        <w:rPr>
+          <w:rFonts w:ascii="Times New Roman" w:hAnsi="Times New Roman" w:cs="Times New Roman"/>
+          <w:b/>
+          <w:sz w:val="24"/>
+          <w:szCs w:val="24"/>
+        </w:rPr>
+        <w:t>null character</w:t>
+      </w:r>
+      <w:r>
+        <w:rPr>
+          <w:rFonts w:ascii="Times New Roman" w:hAnsi="Times New Roman" w:cs="Times New Roman"/>
+          <w:sz w:val="24"/>
+          <w:szCs w:val="24"/>
+        </w:rPr>
+        <w:t xml:space="preserve"> or </w:t>
+      </w:r>
+      <w:r>
+        <w:rPr>
+          <w:rFonts w:ascii="Times New Roman" w:hAnsi="Times New Roman" w:cs="Times New Roman"/>
+          <w:b/>
+          <w:sz w:val="24"/>
+          <w:szCs w:val="24"/>
+        </w:rPr>
+        <w:t>null terminator</w:t>
+      </w:r>
+      <w:r>
+        <w:rPr>
+          <w:rFonts w:ascii="Times New Roman" w:hAnsi="Times New Roman" w:cs="Times New Roman"/>
+          <w:sz w:val="24"/>
+          <w:szCs w:val="24"/>
+        </w:rPr>
+        <w:t xml:space="preserve">. </w:t>
+      </w:r>
+      <w:r>
+        <w:rPr>
+          <w:rFonts w:ascii="Times New Roman" w:hAnsi="Times New Roman" w:cs="Times New Roman"/>
+          <w:sz w:val="24"/>
+          <w:szCs w:val="24"/>
+        </w:rPr>
+        <w:t xml:space="preserve">In the language, this character is represented by ‘\0’. </w:t>
+      </w:r>
+      <w:r>
+        <w:rPr>
+          <w:rFonts w:ascii="Times New Roman" w:hAnsi="Times New Roman" w:cs="Times New Roman"/>
+          <w:sz w:val="24"/>
+          <w:szCs w:val="24"/>
+        </w:rPr>
+        <w:t xml:space="preserve">The null character marks the end of the array and </w:t>
+      </w:r>
+      <w:r>
+        <w:rPr>
+          <w:rFonts w:ascii="Times New Roman" w:hAnsi="Times New Roman" w:cs="Times New Roman"/>
+          <w:sz w:val="24"/>
+          <w:szCs w:val="24"/>
+        </w:rPr>
+        <w:t>may be put in the</w:t>
+      </w:r>
+      <w:r>
+        <w:rPr>
+          <w:rFonts w:ascii="Times New Roman" w:hAnsi="Times New Roman" w:cs="Times New Roman"/>
+          <w:sz w:val="24"/>
+          <w:szCs w:val="24"/>
+        </w:rPr>
+        <w:t xml:space="preserve"> last slot in the array, </w:t>
+      </w:r>
+      <w:r>
+        <w:rPr>
+          <w:rFonts w:ascii="Times New Roman" w:hAnsi="Times New Roman" w:cs="Times New Roman"/>
+          <w:sz w:val="24"/>
+          <w:szCs w:val="24"/>
+        </w:rPr>
+        <w:t>after any printable characters</w:t>
+      </w:r>
+      <w:r>
+        <w:rPr>
+          <w:rFonts w:ascii="Times New Roman" w:hAnsi="Times New Roman" w:cs="Times New Roman"/>
+          <w:sz w:val="24"/>
+          <w:szCs w:val="24"/>
+        </w:rPr>
+        <w:t xml:space="preserve">. </w:t>
+      </w:r>
+      <w:r>
+        <w:rPr>
+          <w:rFonts w:ascii="Times New Roman" w:hAnsi="Times New Roman" w:cs="Times New Roman"/>
+          <w:sz w:val="24"/>
+          <w:szCs w:val="24"/>
+        </w:rPr>
+        <w:t xml:space="preserve">Because the null character takes up one slot on its own, any character array should be declared as at least one space larger than the longest string that </w:t>
+      </w:r>
+      <w:r>
+        <w:rPr>
+          <w:rFonts w:ascii="Times New Roman" w:hAnsi="Times New Roman" w:cs="Times New Roman"/>
+          <w:sz w:val="24"/>
+          <w:szCs w:val="24"/>
+        </w:rPr>
+        <w:t>you expect to store.</w:t>
       </w:r>
     </w:p>
     <w:p>
@@ -1875,7 +2374,7 @@
           <w:szCs w:val="24"/>
         </w:rPr>
         <w:drawing>
-          <wp:anchor distT="0" distB="0" distL="114300" distR="114300" simplePos="0" relativeHeight="251662336" behindDoc="1" locked="0" layoutInCell="1" allowOverlap="1" wp14:anchorId="3B09E8BA" wp14:editId="063203E3">
+          <wp:anchor distT="0" distB="0" distL="114300" distR="114300" simplePos="0" relativeHeight="251662336" behindDoc="1" locked="0" layoutInCell="1" allowOverlap="1">
             <wp:simplePos x="0" y="0"/>
             <wp:positionH relativeFrom="column">
               <wp:posOffset>457200</wp:posOffset>
@@ -1898,10 +2397,10 @@
                     <pic:cNvPicPr/>
                   </pic:nvPicPr>
                   <pic:blipFill>
-                    <a:blip r:embed="rId10">
+                    <a:blip r:embed="rId9">
                       <a:extLst>
                         <a:ext uri="{28A0092B-C50C-407E-A947-70E740481C1C}">
-                          <a14:useLocalDpi xmlns:a14="http://schemas.microsoft.com/office/drawing/2010/main" val="0"/>
+                          <a14:useLocalDpi xmlns:a14="http://schemas.microsoft.com/office/drawing/2010/main" xmlns:wps="http://schemas.microsoft.com/office/word/2010/wordprocessingShape" xmlns:wpi="http://schemas.microsoft.com/office/word/2010/wordprocessingInk" xmlns:wpg="http://schemas.microsoft.com/office/word/2010/wordprocessingGroup" xmlns:w14="http://schemas.microsoft.com/office/word/2010/wordml" xmlns:w="http://schemas.openxmlformats.org/wordprocessingml/2006/main" xmlns:w10="urn:schemas-microsoft-com:office:word" xmlns:wp14="http://schemas.microsoft.com/office/word/2010/wordprocessingDrawing" xmlns:v="urn:schemas-microsoft-com:vml" xmlns:o="urn:schemas-microsoft-com:office:office" xmlns:mc="http://schemas.openxmlformats.org/markup-compatibility/2006" xmlns:wpc="http://schemas.microsoft.com/office/word/2010/wordprocessingCanvas" xmlns="" val="0"/>
                         </a:ext>
                       </a:extLst>
                     </a:blip>
@@ -1921,12 +2420,6 @@
                 </pic:pic>
               </a:graphicData>
             </a:graphic>
-            <wp14:sizeRelH relativeFrom="page">
-              <wp14:pctWidth>0</wp14:pctWidth>
-            </wp14:sizeRelH>
-            <wp14:sizeRelV relativeFrom="page">
-              <wp14:pctHeight>0</wp14:pctHeight>
-            </wp14:sizeRelV>
           </wp:anchor>
         </w:drawing>
       </w:r>
@@ -2110,27 +2603,43 @@
           <w:u w:val="single"/>
         </w:rPr>
         <w:lastRenderedPageBreak/>
-        <w:t>Follow the White Rabbit…</w:t>
-      </w:r>
-    </w:p>
-    <w:p>
-      <w:pPr>
-        <w:spacing w:line="360" w:lineRule="auto"/>
-        <w:ind w:firstLine="720"/>
-        <w:jc w:val="both"/>
-        <w:rPr>
-          <w:rFonts w:ascii="Times New Roman" w:hAnsi="Times New Roman" w:cs="Times New Roman"/>
-          <w:sz w:val="24"/>
-          <w:szCs w:val="24"/>
-        </w:rPr>
-      </w:pPr>
-      <w:r>
-        <w:rPr>
-          <w:rFonts w:ascii="Times New Roman" w:hAnsi="Times New Roman" w:cs="Times New Roman"/>
-          <w:sz w:val="24"/>
-          <w:szCs w:val="24"/>
-        </w:rPr>
-        <w:t>A matrix is the same thing as an array, but is an “array of arrays</w:t>
+        <w:t>Multi-dimensional Arrays</w:t>
+      </w:r>
+    </w:p>
+    <w:p>
+      <w:pPr>
+        <w:spacing w:line="360" w:lineRule="auto"/>
+        <w:ind w:firstLine="720"/>
+        <w:jc w:val="both"/>
+        <w:rPr>
+          <w:rFonts w:ascii="Times New Roman" w:hAnsi="Times New Roman" w:cs="Times New Roman"/>
+          <w:sz w:val="24"/>
+          <w:szCs w:val="24"/>
+        </w:rPr>
+      </w:pPr>
+      <w:r>
+        <w:rPr>
+          <w:rFonts w:ascii="Times New Roman" w:hAnsi="Times New Roman" w:cs="Times New Roman"/>
+          <w:sz w:val="24"/>
+          <w:szCs w:val="24"/>
+        </w:rPr>
+        <w:t>A</w:t>
+      </w:r>
+      <w:r>
+        <w:rPr>
+          <w:rFonts w:ascii="Times New Roman" w:hAnsi="Times New Roman" w:cs="Times New Roman"/>
+          <w:sz w:val="24"/>
+          <w:szCs w:val="24"/>
+        </w:rPr>
+        <w:t xml:space="preserve"> two dimensional array (some might call it a “matrix”)</w:t>
+      </w:r>
+      <w:r>
+        <w:rPr>
+          <w:rFonts w:ascii="Times New Roman" w:hAnsi="Times New Roman" w:cs="Times New Roman"/>
+          <w:sz w:val="24"/>
+          <w:szCs w:val="24"/>
+        </w:rPr>
+        <w:t xml:space="preserve"> is the same thing as an array, but is an “array of arrays</w:t>
       </w:r>
       <w:r>
         <w:rPr>
@@ -2154,455 +2663,16 @@
           <w:sz w:val="24"/>
           <w:szCs w:val="24"/>
         </w:rPr>
-        <w:t>M</w:t>
-      </w:r>
-      <w:r>
-        <w:rPr>
-          <w:rFonts w:ascii="Times New Roman" w:hAnsi="Times New Roman" w:cs="Times New Roman"/>
-          <w:sz w:val="24"/>
-          <w:szCs w:val="24"/>
-        </w:rPr>
-        <w:t xml:space="preserve">atrices take </w:t>
-      </w:r>
-      <w:r>
-        <w:rPr>
-          <w:rFonts w:ascii="Times New Roman" w:hAnsi="Times New Roman" w:cs="Times New Roman"/>
-          <w:sz w:val="24"/>
-          <w:szCs w:val="24"/>
-        </w:rPr>
-        <w:t>arrays</w:t>
-      </w:r>
-      <w:r>
-        <w:rPr>
-          <w:rFonts w:ascii="Times New Roman" w:hAnsi="Times New Roman" w:cs="Times New Roman"/>
-          <w:sz w:val="24"/>
-          <w:szCs w:val="24"/>
-        </w:rPr>
-        <w:t xml:space="preserve"> to </w:t>
-      </w:r>
-      <w:r>
-        <w:rPr>
-          <w:rFonts w:ascii="Times New Roman" w:hAnsi="Times New Roman" w:cs="Times New Roman"/>
-          <w:sz w:val="24"/>
-          <w:szCs w:val="24"/>
-        </w:rPr>
-        <w:t xml:space="preserve">a </w:t>
-      </w:r>
-      <w:r>
-        <w:rPr>
-          <w:rFonts w:ascii="Times New Roman" w:hAnsi="Times New Roman" w:cs="Times New Roman"/>
-          <w:sz w:val="24"/>
-          <w:szCs w:val="24"/>
-        </w:rPr>
-        <w:t>two</w:t>
-      </w:r>
-      <w:r>
-        <w:rPr>
-          <w:rFonts w:ascii="Times New Roman" w:hAnsi="Times New Roman" w:cs="Times New Roman"/>
-          <w:sz w:val="24"/>
-          <w:szCs w:val="24"/>
-        </w:rPr>
-        <w:t xml:space="preserve"> </w:t>
-      </w:r>
-      <w:r>
-        <w:rPr>
-          <w:rFonts w:ascii="Times New Roman" w:hAnsi="Times New Roman" w:cs="Times New Roman"/>
-          <w:sz w:val="24"/>
-          <w:szCs w:val="24"/>
-        </w:rPr>
-        <w:t xml:space="preserve">dimensional field </w:t>
-      </w:r>
-      <w:r>
-        <w:rPr>
-          <w:rFonts w:ascii="Times New Roman" w:hAnsi="Times New Roman" w:cs="Times New Roman"/>
-          <w:sz w:val="24"/>
-          <w:szCs w:val="24"/>
-        </w:rPr>
-        <w:t>or</w:t>
-      </w:r>
-      <w:r>
-        <w:rPr>
-          <w:rFonts w:ascii="Times New Roman" w:hAnsi="Times New Roman" w:cs="Times New Roman"/>
-          <w:sz w:val="24"/>
-          <w:szCs w:val="24"/>
-        </w:rPr>
-        <w:t xml:space="preserve"> more.</w:t>
-      </w:r>
-      <w:r>
-        <w:rPr>
-          <w:rFonts w:ascii="Times New Roman" w:hAnsi="Times New Roman" w:cs="Times New Roman"/>
-          <w:sz w:val="24"/>
-          <w:szCs w:val="24"/>
-        </w:rPr>
-        <w:t xml:space="preserve"> </w:t>
-      </w:r>
-      <w:r>
-        <w:rPr>
-          <w:rFonts w:ascii="Times New Roman" w:hAnsi="Times New Roman" w:cs="Times New Roman"/>
-          <w:sz w:val="24"/>
-          <w:szCs w:val="24"/>
-        </w:rPr>
-        <w:t xml:space="preserve">The way matrices work is the same way as arrays but with more </w:t>
-      </w:r>
-      <w:r>
-        <w:rPr>
-          <w:rFonts w:ascii="Times New Roman" w:hAnsi="Times New Roman" w:cs="Times New Roman"/>
-          <w:sz w:val="24"/>
-          <w:szCs w:val="24"/>
-        </w:rPr>
-        <w:t>brackets in the declaration</w:t>
-      </w:r>
-      <w:r>
-        <w:rPr>
-          <w:rFonts w:ascii="Times New Roman" w:hAnsi="Times New Roman" w:cs="Times New Roman"/>
-          <w:sz w:val="24"/>
-          <w:szCs w:val="24"/>
-        </w:rPr>
-        <w:t>.</w:t>
-      </w:r>
-      <w:r>
-        <w:rPr>
-          <w:rFonts w:ascii="Times New Roman" w:hAnsi="Times New Roman" w:cs="Times New Roman"/>
-          <w:sz w:val="24"/>
-          <w:szCs w:val="24"/>
-        </w:rPr>
-        <w:t xml:space="preserve"> Wit</w:t>
-      </w:r>
-      <w:r>
-        <w:rPr>
-          <w:rFonts w:ascii="Times New Roman" w:hAnsi="Times New Roman" w:cs="Times New Roman"/>
-          <w:sz w:val="24"/>
-          <w:szCs w:val="24"/>
-        </w:rPr>
-        <w:t xml:space="preserve">h a </w:t>
-      </w:r>
-      <w:r>
-        <w:rPr>
-          <w:rFonts w:ascii="Times New Roman" w:hAnsi="Times New Roman" w:cs="Times New Roman"/>
-          <w:sz w:val="24"/>
-          <w:szCs w:val="24"/>
-        </w:rPr>
-        <w:t>three dimensional matrix the first set of brackets</w:t>
-      </w:r>
-      <w:r>
-        <w:rPr>
-          <w:rFonts w:ascii="Times New Roman" w:hAnsi="Times New Roman" w:cs="Times New Roman"/>
-          <w:sz w:val="24"/>
-          <w:szCs w:val="24"/>
-        </w:rPr>
-        <w:t xml:space="preserve"> </w:t>
-      </w:r>
-      <w:r>
-        <w:rPr>
-          <w:rFonts w:ascii="Times New Roman" w:hAnsi="Times New Roman" w:cs="Times New Roman"/>
-          <w:sz w:val="24"/>
-          <w:szCs w:val="24"/>
-        </w:rPr>
-        <w:t>are</w:t>
-      </w:r>
-      <w:r>
-        <w:rPr>
-          <w:rFonts w:ascii="Times New Roman" w:hAnsi="Times New Roman" w:cs="Times New Roman"/>
-          <w:sz w:val="24"/>
-          <w:szCs w:val="24"/>
-        </w:rPr>
-        <w:t xml:space="preserve"> referring to the row</w:t>
-      </w:r>
-      <w:r>
-        <w:rPr>
-          <w:rFonts w:ascii="Times New Roman" w:hAnsi="Times New Roman" w:cs="Times New Roman"/>
-          <w:sz w:val="24"/>
-          <w:szCs w:val="24"/>
-        </w:rPr>
-        <w:t xml:space="preserve">, the second set is </w:t>
-      </w:r>
-      <w:r>
-        <w:rPr>
-          <w:rFonts w:ascii="Times New Roman" w:hAnsi="Times New Roman" w:cs="Times New Roman"/>
-          <w:sz w:val="24"/>
-          <w:szCs w:val="24"/>
-        </w:rPr>
-        <w:t xml:space="preserve">referring to the </w:t>
-      </w:r>
-      <w:r>
-        <w:rPr>
-          <w:rFonts w:ascii="Times New Roman" w:hAnsi="Times New Roman" w:cs="Times New Roman"/>
-          <w:sz w:val="24"/>
-          <w:szCs w:val="24"/>
-        </w:rPr>
-        <w:t>columns</w:t>
-      </w:r>
-      <w:r>
-        <w:rPr>
-          <w:rFonts w:ascii="Times New Roman" w:hAnsi="Times New Roman" w:cs="Times New Roman"/>
-          <w:sz w:val="24"/>
-          <w:szCs w:val="24"/>
-        </w:rPr>
-        <w:t>.</w:t>
-      </w:r>
-      <w:r>
-        <w:rPr>
-          <w:rFonts w:ascii="Times New Roman" w:hAnsi="Times New Roman" w:cs="Times New Roman"/>
-          <w:sz w:val="24"/>
-          <w:szCs w:val="24"/>
-        </w:rPr>
-        <w:t xml:space="preserve"> The third </w:t>
-      </w:r>
-      <w:r>
-        <w:rPr>
-          <w:rFonts w:ascii="Times New Roman" w:hAnsi="Times New Roman" w:cs="Times New Roman"/>
-          <w:sz w:val="24"/>
-          <w:szCs w:val="24"/>
-        </w:rPr>
-        <w:t>set of brackets</w:t>
-      </w:r>
-      <w:r>
-        <w:rPr>
-          <w:rFonts w:ascii="Times New Roman" w:hAnsi="Times New Roman" w:cs="Times New Roman"/>
-          <w:sz w:val="24"/>
-          <w:szCs w:val="24"/>
-        </w:rPr>
-        <w:t xml:space="preserve"> would be the length.</w:t>
-      </w:r>
-      <w:r>
-        <w:rPr>
-          <w:rFonts w:ascii="Times New Roman" w:hAnsi="Times New Roman" w:cs="Times New Roman"/>
-          <w:sz w:val="24"/>
-          <w:szCs w:val="24"/>
-        </w:rPr>
-        <w:t xml:space="preserve"> </w:t>
-      </w:r>
-      <w:r>
-        <w:rPr>
-          <w:rFonts w:ascii="Times New Roman" w:hAnsi="Times New Roman" w:cs="Times New Roman"/>
-          <w:sz w:val="24"/>
-          <w:szCs w:val="24"/>
-        </w:rPr>
-        <w:t>For a truly mind boggling experience, try to think of an array in 4 dimensions, and then 5, and then 6. Remember, just because it is hard to visualize doesn’t mean a computer cannot. For a fun exercise, declare a 4 dimensional array and try to find the distance between 2 points on the array.</w:t>
-      </w:r>
-    </w:p>
-    <w:p>
-      <w:pPr>
-        <w:spacing w:line="360" w:lineRule="auto"/>
-        <w:ind w:firstLine="720"/>
-        <w:jc w:val="both"/>
-        <w:rPr>
-          <w:rFonts w:ascii="Times New Roman" w:hAnsi="Times New Roman" w:cs="Times New Roman"/>
-          <w:sz w:val="24"/>
-          <w:szCs w:val="24"/>
-        </w:rPr>
-      </w:pPr>
-      <w:r>
-        <w:rPr>
-          <w:rFonts w:ascii="Times New Roman" w:hAnsi="Times New Roman" w:cs="Times New Roman"/>
-          <w:sz w:val="24"/>
-          <w:szCs w:val="24"/>
-        </w:rPr>
-        <w:t xml:space="preserve"> </w:t>
-      </w:r>
-      <w:r>
-        <w:rPr>
-          <w:rFonts w:ascii="Times New Roman" w:hAnsi="Times New Roman" w:cs="Times New Roman"/>
-          <w:sz w:val="24"/>
-          <w:szCs w:val="24"/>
-        </w:rPr>
-        <w:t>The declaration of a matrix</w:t>
-      </w:r>
-      <w:r>
-        <w:rPr>
-          <w:rFonts w:ascii="Times New Roman" w:hAnsi="Times New Roman" w:cs="Times New Roman"/>
-          <w:sz w:val="24"/>
-          <w:szCs w:val="24"/>
-        </w:rPr>
-        <w:t xml:space="preserve"> look</w:t>
-      </w:r>
-      <w:r>
-        <w:rPr>
-          <w:rFonts w:ascii="Times New Roman" w:hAnsi="Times New Roman" w:cs="Times New Roman"/>
-          <w:sz w:val="24"/>
-          <w:szCs w:val="24"/>
-        </w:rPr>
-        <w:t>s</w:t>
-      </w:r>
-      <w:r>
-        <w:rPr>
-          <w:rFonts w:ascii="Times New Roman" w:hAnsi="Times New Roman" w:cs="Times New Roman"/>
-          <w:sz w:val="24"/>
-          <w:szCs w:val="24"/>
-        </w:rPr>
-        <w:t xml:space="preserve"> like:</w:t>
-      </w:r>
-    </w:p>
-    <w:p>
-      <w:pPr>
-        <w:pStyle w:val="ListParagraph"/>
-        <w:numPr>
-          <w:ilvl w:val="0"/>
-          <w:numId w:val="1"/>
-        </w:numPr>
-        <w:spacing w:line="240" w:lineRule="auto"/>
-        <w:jc w:val="both"/>
-        <w:rPr>
-          <w:rFonts w:ascii="Times New Roman" w:hAnsi="Times New Roman" w:cs="Times New Roman"/>
-          <w:i/>
-          <w:sz w:val="24"/>
-          <w:szCs w:val="24"/>
-        </w:rPr>
-      </w:pPr>
-      <w:proofErr w:type="spellStart"/>
-      <w:r>
-        <w:rPr>
-          <w:rFonts w:ascii="Times New Roman" w:hAnsi="Times New Roman" w:cs="Times New Roman"/>
-          <w:i/>
-          <w:sz w:val="24"/>
-          <w:szCs w:val="24"/>
-        </w:rPr>
-        <w:t>int</w:t>
-      </w:r>
-      <w:proofErr w:type="spellEnd"/>
-      <w:r>
-        <w:rPr>
-          <w:rFonts w:ascii="Times New Roman" w:hAnsi="Times New Roman" w:cs="Times New Roman"/>
-          <w:i/>
-          <w:sz w:val="24"/>
-          <w:szCs w:val="24"/>
-        </w:rPr>
-        <w:t xml:space="preserve"> Rich [3][3</w:t>
-      </w:r>
-      <w:r>
-        <w:rPr>
-          <w:rFonts w:ascii="Times New Roman" w:hAnsi="Times New Roman" w:cs="Times New Roman"/>
-          <w:i/>
-          <w:sz w:val="24"/>
-          <w:szCs w:val="24"/>
-        </w:rPr>
-        <w:t>] // 2D</w:t>
-      </w:r>
-    </w:p>
-    <w:p>
-      <w:pPr>
-        <w:pStyle w:val="ListParagraph"/>
-        <w:numPr>
-          <w:ilvl w:val="0"/>
-          <w:numId w:val="1"/>
-        </w:numPr>
-        <w:spacing w:line="240" w:lineRule="auto"/>
-        <w:jc w:val="both"/>
-        <w:rPr>
-          <w:rFonts w:ascii="Times New Roman" w:hAnsi="Times New Roman" w:cs="Times New Roman"/>
-          <w:i/>
-          <w:sz w:val="24"/>
-          <w:szCs w:val="24"/>
-        </w:rPr>
-      </w:pPr>
-      <w:proofErr w:type="spellStart"/>
-      <w:r>
-        <w:rPr>
-          <w:rFonts w:ascii="Times New Roman" w:hAnsi="Times New Roman" w:cs="Times New Roman"/>
-          <w:i/>
-          <w:sz w:val="24"/>
-          <w:szCs w:val="24"/>
-        </w:rPr>
-        <w:t>int</w:t>
-      </w:r>
-      <w:proofErr w:type="spellEnd"/>
-      <w:r>
-        <w:rPr>
-          <w:rFonts w:ascii="Times New Roman" w:hAnsi="Times New Roman" w:cs="Times New Roman"/>
-          <w:i/>
-          <w:sz w:val="24"/>
-          <w:szCs w:val="24"/>
-        </w:rPr>
-        <w:t xml:space="preserve"> Rich [10] [10] [10] // 3D</w:t>
-      </w:r>
-    </w:p>
-    <w:p>
-      <w:pPr>
-        <w:pStyle w:val="ListParagraph"/>
-        <w:numPr>
-          <w:ilvl w:val="0"/>
-          <w:numId w:val="1"/>
-        </w:numPr>
-        <w:spacing w:line="240" w:lineRule="auto"/>
-        <w:jc w:val="both"/>
-        <w:rPr>
-          <w:rFonts w:ascii="Times New Roman" w:hAnsi="Times New Roman" w:cs="Times New Roman"/>
-          <w:i/>
-          <w:sz w:val="24"/>
-          <w:szCs w:val="24"/>
-        </w:rPr>
-      </w:pPr>
-      <w:proofErr w:type="spellStart"/>
-      <w:r>
-        <w:rPr>
-          <w:rFonts w:ascii="Times New Roman" w:hAnsi="Times New Roman" w:cs="Times New Roman"/>
-          <w:i/>
-          <w:sz w:val="24"/>
-          <w:szCs w:val="24"/>
-        </w:rPr>
-        <w:t>int</w:t>
-      </w:r>
-      <w:proofErr w:type="spellEnd"/>
-      <w:r>
-        <w:rPr>
-          <w:rFonts w:ascii="Times New Roman" w:hAnsi="Times New Roman" w:cs="Times New Roman"/>
-          <w:i/>
-          <w:sz w:val="24"/>
-          <w:szCs w:val="24"/>
-        </w:rPr>
-        <w:t xml:space="preserve"> Rich [10] [10] [10] [10] // 4D…</w:t>
-      </w:r>
-      <w:proofErr w:type="spellStart"/>
-      <w:r>
-        <w:rPr>
-          <w:rFonts w:ascii="Times New Roman" w:hAnsi="Times New Roman" w:cs="Times New Roman"/>
-          <w:i/>
-          <w:sz w:val="24"/>
-          <w:szCs w:val="24"/>
-        </w:rPr>
-        <w:t>etc</w:t>
-      </w:r>
-      <w:proofErr w:type="spellEnd"/>
-    </w:p>
-    <w:p>
-      <w:pPr>
-        <w:spacing w:line="360" w:lineRule="auto"/>
-        <w:ind w:firstLine="720"/>
-        <w:jc w:val="both"/>
-        <w:rPr>
-          <w:rFonts w:ascii="Times New Roman" w:hAnsi="Times New Roman" w:cs="Times New Roman"/>
-          <w:sz w:val="24"/>
-          <w:szCs w:val="24"/>
-        </w:rPr>
-      </w:pPr>
-      <w:r>
-        <w:rPr>
-          <w:rFonts w:ascii="Times New Roman" w:hAnsi="Times New Roman" w:cs="Times New Roman"/>
-          <w:sz w:val="24"/>
-          <w:szCs w:val="24"/>
-        </w:rPr>
-        <w:t>A user can input values into a matrix the same way as with an array. Hard coding or individual placements of variables into the matrix are the primary ways of inputting values.</w:t>
-      </w:r>
-    </w:p>
-    <w:p>
-      <w:pPr>
-        <w:spacing w:line="360" w:lineRule="auto"/>
-        <w:ind w:left="720"/>
-        <w:jc w:val="both"/>
-        <w:rPr>
-          <w:rFonts w:ascii="Times New Roman" w:hAnsi="Times New Roman" w:cs="Times New Roman"/>
-          <w:sz w:val="24"/>
-          <w:szCs w:val="24"/>
-        </w:rPr>
-      </w:pPr>
-    </w:p>
-    <w:p>
-      <w:pPr>
-        <w:spacing w:after="0"/>
-        <w:jc w:val="both"/>
-        <w:rPr>
-          <w:rFonts w:ascii="Times New Roman" w:hAnsi="Times New Roman" w:cs="Times New Roman"/>
-          <w:i/>
+        <w:t>Here’s a two-dimensional three-by-three array:</w:t>
+      </w:r>
+    </w:p>
+    <w:p>
+      <w:pPr>
+        <w:spacing w:line="360" w:lineRule="auto"/>
+        <w:ind w:firstLine="720"/>
+        <w:jc w:val="both"/>
+        <w:rPr>
+          <w:rFonts w:ascii="Times New Roman" w:hAnsi="Times New Roman" w:cs="Times New Roman"/>
           <w:sz w:val="24"/>
           <w:szCs w:val="24"/>
         </w:rPr>
@@ -2627,6 +2697,235 @@
           <w:sz w:val="24"/>
           <w:szCs w:val="24"/>
         </w:rPr>
+        <w:t xml:space="preserve"> Rich [3][3] // 2D</w:t>
+      </w:r>
+    </w:p>
+    <w:p>
+      <w:pPr>
+        <w:spacing w:line="360" w:lineRule="auto"/>
+        <w:ind w:firstLine="720"/>
+        <w:jc w:val="both"/>
+        <w:rPr>
+          <w:rFonts w:ascii="Times New Roman" w:hAnsi="Times New Roman" w:cs="Times New Roman"/>
+          <w:sz w:val="24"/>
+          <w:szCs w:val="24"/>
+        </w:rPr>
+      </w:pPr>
+      <w:r>
+        <w:rPr>
+          <w:rFonts w:ascii="Times New Roman" w:hAnsi="Times New Roman" w:cs="Times New Roman"/>
+          <w:sz w:val="24"/>
+          <w:szCs w:val="24"/>
+        </w:rPr>
+        <w:t>Declaring a</w:t>
+      </w:r>
+      <w:r>
+        <w:rPr>
+          <w:rFonts w:ascii="Times New Roman" w:hAnsi="Times New Roman" w:cs="Times New Roman"/>
+          <w:sz w:val="24"/>
+          <w:szCs w:val="24"/>
+        </w:rPr>
+        <w:t>rrays with more dimensions are possible with similar syntax</w:t>
+      </w:r>
+      <w:r>
+        <w:rPr>
+          <w:rFonts w:ascii="Times New Roman" w:hAnsi="Times New Roman" w:cs="Times New Roman"/>
+          <w:sz w:val="24"/>
+          <w:szCs w:val="24"/>
+        </w:rPr>
+        <w:t>.</w:t>
+      </w:r>
+      <w:r>
+        <w:rPr>
+          <w:rFonts w:ascii="Times New Roman" w:hAnsi="Times New Roman" w:cs="Times New Roman"/>
+          <w:sz w:val="24"/>
+          <w:szCs w:val="24"/>
+        </w:rPr>
+        <w:t xml:space="preserve"> </w:t>
+      </w:r>
+      <w:r>
+        <w:rPr>
+          <w:rFonts w:ascii="Times New Roman" w:hAnsi="Times New Roman" w:cs="Times New Roman"/>
+          <w:sz w:val="24"/>
+          <w:szCs w:val="24"/>
+        </w:rPr>
+        <w:t>Here’s a three-</w:t>
+      </w:r>
+      <w:r>
+        <w:rPr>
+          <w:rFonts w:ascii="Times New Roman" w:hAnsi="Times New Roman" w:cs="Times New Roman"/>
+          <w:sz w:val="24"/>
+          <w:szCs w:val="24"/>
+        </w:rPr>
+        <w:t>dimensional 10x10x10 example:</w:t>
+      </w:r>
+    </w:p>
+    <w:p>
+      <w:pPr>
+        <w:spacing w:line="240" w:lineRule="auto"/>
+        <w:ind w:firstLine="720"/>
+        <w:jc w:val="both"/>
+        <w:rPr>
+          <w:rFonts w:ascii="Times New Roman" w:hAnsi="Times New Roman" w:cs="Times New Roman"/>
+          <w:i/>
+          <w:sz w:val="24"/>
+          <w:szCs w:val="24"/>
+        </w:rPr>
+      </w:pPr>
+      <w:proofErr w:type="spellStart"/>
+      <w:proofErr w:type="gramStart"/>
+      <w:r>
+        <w:rPr>
+          <w:rFonts w:ascii="Times New Roman" w:hAnsi="Times New Roman" w:cs="Times New Roman"/>
+          <w:i/>
+          <w:sz w:val="24"/>
+          <w:szCs w:val="24"/>
+        </w:rPr>
+        <w:t>int</w:t>
+      </w:r>
+      <w:proofErr w:type="spellEnd"/>
+      <w:proofErr w:type="gramEnd"/>
+      <w:r>
+        <w:rPr>
+          <w:rFonts w:ascii="Times New Roman" w:hAnsi="Times New Roman" w:cs="Times New Roman"/>
+          <w:i/>
+          <w:sz w:val="24"/>
+          <w:szCs w:val="24"/>
+        </w:rPr>
+        <w:t xml:space="preserve"> Sam</w:t>
+      </w:r>
+      <w:r>
+        <w:rPr>
+          <w:rFonts w:ascii="Times New Roman" w:hAnsi="Times New Roman" w:cs="Times New Roman"/>
+          <w:i/>
+          <w:sz w:val="24"/>
+          <w:szCs w:val="24"/>
+        </w:rPr>
+        <w:t xml:space="preserve"> [10] [10] [10] // 3D</w:t>
+      </w:r>
+    </w:p>
+    <w:p>
+      <w:pPr>
+        <w:spacing w:line="360" w:lineRule="auto"/>
+        <w:ind w:firstLine="720"/>
+        <w:jc w:val="both"/>
+        <w:rPr>
+          <w:rFonts w:ascii="Times New Roman" w:hAnsi="Times New Roman" w:cs="Times New Roman"/>
+          <w:sz w:val="24"/>
+          <w:szCs w:val="24"/>
+        </w:rPr>
+      </w:pPr>
+      <w:r>
+        <w:rPr>
+          <w:rFonts w:ascii="Times New Roman" w:hAnsi="Times New Roman" w:cs="Times New Roman"/>
+          <w:sz w:val="24"/>
+          <w:szCs w:val="24"/>
+        </w:rPr>
+        <w:t>And a four-dimensional 10x10x10x10 array. This is possible, even though it’s hard to visualize.</w:t>
+      </w:r>
+    </w:p>
+    <w:p>
+      <w:pPr>
+        <w:spacing w:line="240" w:lineRule="auto"/>
+        <w:ind w:firstLine="720"/>
+        <w:jc w:val="both"/>
+        <w:rPr>
+          <w:rFonts w:ascii="Times New Roman" w:hAnsi="Times New Roman" w:cs="Times New Roman"/>
+          <w:i/>
+          <w:sz w:val="24"/>
+          <w:szCs w:val="24"/>
+        </w:rPr>
+      </w:pPr>
+      <w:proofErr w:type="spellStart"/>
+      <w:proofErr w:type="gramStart"/>
+      <w:r>
+        <w:rPr>
+          <w:rFonts w:ascii="Times New Roman" w:hAnsi="Times New Roman" w:cs="Times New Roman"/>
+          <w:i/>
+          <w:sz w:val="24"/>
+          <w:szCs w:val="24"/>
+        </w:rPr>
+        <w:t>int</w:t>
+      </w:r>
+      <w:proofErr w:type="spellEnd"/>
+      <w:proofErr w:type="gramEnd"/>
+      <w:r>
+        <w:rPr>
+          <w:rFonts w:ascii="Times New Roman" w:hAnsi="Times New Roman" w:cs="Times New Roman"/>
+          <w:i/>
+          <w:sz w:val="24"/>
+          <w:szCs w:val="24"/>
+        </w:rPr>
+        <w:t xml:space="preserve"> Rich [10] [10] [10] [10] // 4D…etc</w:t>
+      </w:r>
+    </w:p>
+    <w:p>
+      <w:pPr>
+        <w:spacing w:line="360" w:lineRule="auto"/>
+        <w:ind w:firstLine="720"/>
+        <w:jc w:val="both"/>
+        <w:rPr>
+          <w:rFonts w:ascii="Times New Roman" w:hAnsi="Times New Roman" w:cs="Times New Roman"/>
+          <w:sz w:val="24"/>
+          <w:szCs w:val="24"/>
+        </w:rPr>
+      </w:pPr>
+      <w:r>
+        <w:rPr>
+          <w:rFonts w:ascii="Times New Roman" w:hAnsi="Times New Roman" w:cs="Times New Roman"/>
+          <w:sz w:val="24"/>
+          <w:szCs w:val="24"/>
+        </w:rPr>
+        <w:t xml:space="preserve">A user can input values into a </w:t>
+      </w:r>
+      <w:r>
+        <w:rPr>
+          <w:rFonts w:ascii="Times New Roman" w:hAnsi="Times New Roman" w:cs="Times New Roman"/>
+          <w:sz w:val="24"/>
+          <w:szCs w:val="24"/>
+        </w:rPr>
+        <w:t>multi-dimensional array in a similar way as with a single-dimensional</w:t>
+      </w:r>
+      <w:r>
+        <w:rPr>
+          <w:rFonts w:ascii="Times New Roman" w:hAnsi="Times New Roman" w:cs="Times New Roman"/>
+          <w:sz w:val="24"/>
+          <w:szCs w:val="24"/>
+        </w:rPr>
+        <w:t xml:space="preserve"> array. </w:t>
+      </w:r>
+    </w:p>
+    <w:p>
+      <w:pPr>
+        <w:spacing w:after="0"/>
+        <w:jc w:val="both"/>
+        <w:rPr>
+          <w:rFonts w:ascii="Times New Roman" w:hAnsi="Times New Roman" w:cs="Times New Roman"/>
+          <w:i/>
+          <w:sz w:val="24"/>
+          <w:szCs w:val="24"/>
+        </w:rPr>
+      </w:pPr>
+      <w:proofErr w:type="spellStart"/>
+      <w:proofErr w:type="gramStart"/>
+      <w:r>
+        <w:rPr>
+          <w:rFonts w:ascii="Times New Roman" w:hAnsi="Times New Roman" w:cs="Times New Roman"/>
+          <w:i/>
+          <w:sz w:val="24"/>
+          <w:szCs w:val="24"/>
+        </w:rPr>
+        <w:t>int</w:t>
+      </w:r>
+      <w:proofErr w:type="spellEnd"/>
+      <w:proofErr w:type="gramEnd"/>
+      <w:r>
+        <w:rPr>
+          <w:rFonts w:ascii="Times New Roman" w:hAnsi="Times New Roman" w:cs="Times New Roman"/>
+          <w:i/>
+          <w:sz w:val="24"/>
+          <w:szCs w:val="24"/>
+        </w:rPr>
         <w:t xml:space="preserve"> main()</w:t>
       </w:r>
     </w:p>
@@ -2966,6 +3265,15 @@
         </w:rPr>
         <w:t>// first number</w:t>
       </w:r>
+      <w:r>
+        <w:rPr>
+          <w:rFonts w:ascii="Times New Roman" w:hAnsi="Times New Roman" w:cs="Times New Roman"/>
+          <w:i/>
+          <w:sz w:val="24"/>
+          <w:szCs w:val="24"/>
+        </w:rPr>
+        <w:t>, 1</w:t>
+      </w:r>
     </w:p>
     <w:p>
       <w:pPr>
@@ -3046,6 +3354,15 @@
         </w:rPr>
         <w:t>// last number</w:t>
       </w:r>
+      <w:r>
+        <w:rPr>
+          <w:rFonts w:ascii="Times New Roman" w:hAnsi="Times New Roman" w:cs="Times New Roman"/>
+          <w:i/>
+          <w:sz w:val="24"/>
+          <w:szCs w:val="24"/>
+        </w:rPr>
+        <w:t>, 9</w:t>
+      </w:r>
     </w:p>
     <w:p>
       <w:pPr>
@@ -3158,7 +3475,7 @@
           <w:szCs w:val="24"/>
         </w:rPr>
         <w:drawing>
-          <wp:anchor distT="0" distB="0" distL="114300" distR="114300" simplePos="0" relativeHeight="251663360" behindDoc="1" locked="0" layoutInCell="1" allowOverlap="1" wp14:anchorId="75F40465" wp14:editId="2D599360">
+          <wp:anchor distT="0" distB="0" distL="114300" distR="114300" simplePos="0" relativeHeight="251663360" behindDoc="1" locked="0" layoutInCell="1" allowOverlap="1">
             <wp:simplePos x="0" y="0"/>
             <wp:positionH relativeFrom="column">
               <wp:posOffset>106045</wp:posOffset>
@@ -3181,10 +3498,10 @@
                     <pic:cNvPicPr/>
                   </pic:nvPicPr>
                   <pic:blipFill>
-                    <a:blip r:embed="rId11">
+                    <a:blip r:embed="rId10">
                       <a:extLst>
                         <a:ext uri="{28A0092B-C50C-407E-A947-70E740481C1C}">
-                          <a14:useLocalDpi xmlns:a14="http://schemas.microsoft.com/office/drawing/2010/main" val="0"/>
+                          <a14:useLocalDpi xmlns:a14="http://schemas.microsoft.com/office/drawing/2010/main" xmlns:wps="http://schemas.microsoft.com/office/word/2010/wordprocessingShape" xmlns:wpi="http://schemas.microsoft.com/office/word/2010/wordprocessingInk" xmlns:wpg="http://schemas.microsoft.com/office/word/2010/wordprocessingGroup" xmlns:w14="http://schemas.microsoft.com/office/word/2010/wordml" xmlns:w="http://schemas.openxmlformats.org/wordprocessingml/2006/main" xmlns:w10="urn:schemas-microsoft-com:office:word" xmlns:wp14="http://schemas.microsoft.com/office/word/2010/wordprocessingDrawing" xmlns:v="urn:schemas-microsoft-com:vml" xmlns:o="urn:schemas-microsoft-com:office:office" xmlns:mc="http://schemas.openxmlformats.org/markup-compatibility/2006" xmlns:wpc="http://schemas.microsoft.com/office/word/2010/wordprocessingCanvas" xmlns="" val="0"/>
                         </a:ext>
                       </a:extLst>
                     </a:blip>
@@ -3204,12 +3521,6 @@
                 </pic:pic>
               </a:graphicData>
             </a:graphic>
-            <wp14:sizeRelH relativeFrom="page">
-              <wp14:pctWidth>0</wp14:pctWidth>
-            </wp14:sizeRelH>
-            <wp14:sizeRelV relativeFrom="page">
-              <wp14:pctHeight>0</wp14:pctHeight>
-            </wp14:sizeRelV>
           </wp:anchor>
         </w:drawing>
       </w:r>
@@ -3346,7 +3657,7 @@
               <wp:posOffset>0</wp:posOffset>
             </wp:positionV>
             <wp:extent cx="5943600" cy="1628775"/>
-            <wp:effectExtent l="0" t="0" r="0" b="9525"/>
+            <wp:effectExtent l="19050" t="0" r="0" b="0"/>
             <wp:wrapNone/>
             <wp:docPr id="8" name="Picture 8"/>
             <wp:cNvGraphicFramePr>
@@ -3360,10 +3671,10 @@
                     <pic:cNvPicPr/>
                   </pic:nvPicPr>
                   <pic:blipFill>
-                    <a:blip r:embed="rId12">
+                    <a:blip r:embed="rId11">
                       <a:extLst>
                         <a:ext uri="{28A0092B-C50C-407E-A947-70E740481C1C}">
-                          <a14:useLocalDpi xmlns:a14="http://schemas.microsoft.com/office/drawing/2010/main" val="0"/>
+                          <a14:useLocalDpi xmlns:a14="http://schemas.microsoft.com/office/drawing/2010/main" xmlns:wps="http://schemas.microsoft.com/office/word/2010/wordprocessingShape" xmlns:wpi="http://schemas.microsoft.com/office/word/2010/wordprocessingInk" xmlns:wpg="http://schemas.microsoft.com/office/word/2010/wordprocessingGroup" xmlns:w14="http://schemas.microsoft.com/office/word/2010/wordml" xmlns:w="http://schemas.openxmlformats.org/wordprocessingml/2006/main" xmlns:w10="urn:schemas-microsoft-com:office:word" xmlns:wp14="http://schemas.microsoft.com/office/word/2010/wordprocessingDrawing" xmlns:v="urn:schemas-microsoft-com:vml" xmlns:o="urn:schemas-microsoft-com:office:office" xmlns:mc="http://schemas.openxmlformats.org/markup-compatibility/2006" xmlns:wpc="http://schemas.microsoft.com/office/word/2010/wordprocessingCanvas" xmlns="" val="0"/>
                         </a:ext>
                       </a:extLst>
                     </a:blip>
@@ -3383,12 +3694,6 @@
                 </pic:pic>
               </a:graphicData>
             </a:graphic>
-            <wp14:sizeRelH relativeFrom="page">
-              <wp14:pctWidth>0</wp14:pctWidth>
-            </wp14:sizeRelH>
-            <wp14:sizeRelV relativeFrom="page">
-              <wp14:pctHeight>0</wp14:pctHeight>
-            </wp14:sizeRelV>
           </wp:anchor>
         </w:drawing>
       </w:r>
@@ -3472,7 +3777,23 @@
           <w:szCs w:val="24"/>
         </w:rPr>
         <w:tab/>
-        <w:t>The same logic is applied for 3 dimensional and 4 dimensional arrays, but when filling them, be mindful of the order of the input so that when you want to view certain elements in the array you are able to correctly call them and view them.</w:t>
+        <w:t xml:space="preserve">The same logic is applied for 3 dimensional and 4 dimensional arrays, but when filling them, be mindful of the order of the input so that when you want to view certain elements in the array you are able to correctly </w:t>
+      </w:r>
+      <w:r>
+        <w:rPr>
+          <w:rFonts w:ascii="Times New Roman" w:hAnsi="Times New Roman" w:cs="Times New Roman"/>
+          <w:sz w:val="24"/>
+          <w:szCs w:val="24"/>
+        </w:rPr>
+        <w:t>access</w:t>
+      </w:r>
+      <w:r>
+        <w:rPr>
+          <w:rFonts w:ascii="Times New Roman" w:hAnsi="Times New Roman" w:cs="Times New Roman"/>
+          <w:sz w:val="24"/>
+          <w:szCs w:val="24"/>
+        </w:rPr>
+        <w:t xml:space="preserve"> them.</w:t>
       </w:r>
     </w:p>
     <w:p>
@@ -3554,7 +3875,7 @@
         </w:rPr>
         <w:t xml:space="preserve">1) </w:t>
       </w:r>
-      <w:hyperlink r:id="rId13" w:history="1">
+      <w:hyperlink r:id="rId12" w:history="1">
         <w:r>
           <w:rPr>
             <w:rStyle w:val="Hyperlink"/>
@@ -3587,7 +3908,7 @@
       <w:r>
         <w:t xml:space="preserve"> </w:t>
       </w:r>
-      <w:hyperlink r:id="rId14" w:history="1">
+      <w:hyperlink r:id="rId13" w:history="1">
         <w:r>
           <w:rPr>
             <w:rStyle w:val="Hyperlink"/>
@@ -3608,7 +3929,7 @@
         </w:rPr>
         <w:t xml:space="preserve">3) </w:t>
       </w:r>
-      <w:hyperlink r:id="rId15" w:history="1">
+      <w:hyperlink r:id="rId14" w:history="1">
         <w:r>
           <w:rPr>
             <w:rStyle w:val="Hyperlink"/>
@@ -3643,7 +3964,7 @@
       <w:r>
         <w:t xml:space="preserve">1) </w:t>
       </w:r>
-      <w:hyperlink r:id="rId16" w:history="1">
+      <w:hyperlink r:id="rId15" w:history="1">
         <w:r>
           <w:rPr>
             <w:rStyle w:val="Hyperlink"/>
@@ -3656,7 +3977,7 @@
       <w:r>
         <w:t xml:space="preserve">2) </w:t>
       </w:r>
-      <w:hyperlink r:id="rId17" w:history="1">
+      <w:hyperlink r:id="rId16" w:history="1">
         <w:r>
           <w:rPr>
             <w:rStyle w:val="Hyperlink"/>
@@ -3691,7 +4012,7 @@
 </file>
 
 <file path=word/numbering.xml><?xml version="1.0" encoding="utf-8"?>
-<w:numbering xmlns:wpc="http://schemas.microsoft.com/office/word/2010/wordprocessingCanvas" xmlns:mc="http://schemas.openxmlformats.org/markup-compatibility/2006" xmlns:o="urn:schemas-microsoft-com:office:office" xmlns:r="http://schemas.openxmlformats.org/officeDocument/2006/relationships" xmlns:m="http://schemas.openxmlformats.org/officeDocument/2006/math" xmlns:v="urn:schemas-microsoft-com:vml" xmlns:wp14="http://schemas.microsoft.com/office/word/2010/wordprocessingDrawing" xmlns:wp="http://schemas.openxmlformats.org/drawingml/2006/wordprocessingDrawing" xmlns:w10="urn:schemas-microsoft-com:office:word" xmlns:w="http://schemas.openxmlformats.org/wordprocessingml/2006/main" xmlns:w14="http://schemas.microsoft.com/office/word/2010/wordml" xmlns:wpg="http://schemas.microsoft.com/office/word/2010/wordprocessingGroup" xmlns:wpi="http://schemas.microsoft.com/office/word/2010/wordprocessingInk" xmlns:wne="http://schemas.microsoft.com/office/word/2006/wordml" xmlns:wps="http://schemas.microsoft.com/office/word/2010/wordprocessingShape" mc:Ignorable="w14 wp14">
+<w:numbering xmlns:ve="http://schemas.openxmlformats.org/markup-compatibility/2006" xmlns:o="urn:schemas-microsoft-com:office:office" xmlns:r="http://schemas.openxmlformats.org/officeDocument/2006/relationships" xmlns:m="http://schemas.openxmlformats.org/officeDocument/2006/math" xmlns:v="urn:schemas-microsoft-com:vml" xmlns:wp="http://schemas.openxmlformats.org/drawingml/2006/wordprocessingDrawing" xmlns:w10="urn:schemas-microsoft-com:office:word" xmlns:w="http://schemas.openxmlformats.org/wordprocessingml/2006/main" xmlns:wne="http://schemas.microsoft.com/office/word/2006/wordml">
   <w:abstractNum w:abstractNumId="0">
     <w:nsid w:val="76C068BF"/>
     <w:multiLevelType w:val="hybridMultilevel"/>
@@ -3788,7 +4109,7 @@
 </file>
 
 <file path=word/styles.xml><?xml version="1.0" encoding="utf-8"?>
-<w:styles xmlns:mc="http://schemas.openxmlformats.org/markup-compatibility/2006" xmlns:r="http://schemas.openxmlformats.org/officeDocument/2006/relationships" xmlns:w="http://schemas.openxmlformats.org/wordprocessingml/2006/main" xmlns:w14="http://schemas.microsoft.com/office/word/2010/wordml" mc:Ignorable="w14">
+<w:styles xmlns:r="http://schemas.openxmlformats.org/officeDocument/2006/relationships" xmlns:w="http://schemas.openxmlformats.org/wordprocessingml/2006/main">
   <w:docDefaults>
     <w:rPrDefault>
       <w:rPr>
@@ -3946,6 +4267,7 @@
   <w:style w:type="paragraph" w:default="1" w:styleId="Normal">
     <w:name w:val="Normal"/>
     <w:qFormat/>
+    <w:rsid w:val="00CC5D0B"/>
   </w:style>
   <w:style w:type="character" w:default="1" w:styleId="DefaultParagraphFont">
     <w:name w:val="Default Paragraph Font"/>
@@ -3958,6 +4280,7 @@
     <w:uiPriority w:val="99"/>
     <w:semiHidden/>
     <w:unhideWhenUsed/>
+    <w:qFormat/>
     <w:tblPr>
       <w:tblInd w:w="0" w:type="dxa"/>
       <w:tblCellMar>

</xml_diff>